<commit_message>
Finalização de cronograma, requisitos e tecnologia
</commit_message>
<xml_diff>
--- a/2019-03-28 (N2) PROPOSTA COMERCIAL, Correlatos e PPT Pitch/2019-03-28-modelo_de_proposta_comercial.docx
+++ b/2019-03-28 (N2) PROPOSTA COMERCIAL, Correlatos e PPT Pitch/2019-03-28-modelo_de_proposta_comercial.docx
@@ -7,79 +7,174 @@
         <w:spacing w:after="0" w:line="240" w:lineRule="auto"/>
         <w:rPr>
           <w:rFonts w:ascii="Calibri" w:eastAsia="Calibri" w:hAnsi="Calibri" w:cs="Calibri"/>
-        </w:rPr>
-      </w:pPr>
+          <w:b/>
+          <w:sz w:val="24"/>
+          <w:szCs w:val="24"/>
+        </w:rPr>
+      </w:pPr>
+      <w:r>
+        <w:rPr>
+          <w:rFonts w:ascii="Calibri" w:eastAsia="Calibri" w:hAnsi="Calibri" w:cs="Calibri"/>
+          <w:b/>
+          <w:sz w:val="24"/>
+          <w:szCs w:val="24"/>
+        </w:rPr>
+        <w:t>Placa da empresa</w:t>
+      </w:r>
     </w:p>
     <w:p>
       <w:pPr>
         <w:spacing w:after="0" w:line="240" w:lineRule="auto"/>
         <w:rPr>
           <w:rFonts w:ascii="Calibri" w:eastAsia="Calibri" w:hAnsi="Calibri" w:cs="Calibri"/>
-        </w:rPr>
-      </w:pPr>
+          <w:sz w:val="24"/>
+          <w:szCs w:val="24"/>
+        </w:rPr>
+      </w:pPr>
+      <w:r>
+        <w:rPr>
+          <w:rFonts w:ascii="Calibri" w:eastAsia="Calibri" w:hAnsi="Calibri" w:cs="Calibri"/>
+          <w:b/>
+          <w:sz w:val="24"/>
+          <w:szCs w:val="24"/>
+        </w:rPr>
+        <w:t>Nome da empresa</w:t>
+      </w:r>
+      <w:r>
+        <w:rPr>
+          <w:rFonts w:ascii="Calibri" w:eastAsia="Calibri" w:hAnsi="Calibri" w:cs="Calibri"/>
+          <w:b/>
+          <w:sz w:val="24"/>
+          <w:szCs w:val="24"/>
+        </w:rPr>
+        <w:t xml:space="preserve">: </w:t>
+      </w:r>
+      <w:r>
+        <w:rPr>
+          <w:rFonts w:ascii="Calibri" w:eastAsia="Calibri" w:hAnsi="Calibri" w:cs="Calibri"/>
+          <w:sz w:val="24"/>
+          <w:szCs w:val="24"/>
+        </w:rPr>
+        <w:t>NLcorp.</w:t>
+      </w:r>
     </w:p>
     <w:p>
       <w:pPr>
         <w:spacing w:after="0" w:line="240" w:lineRule="auto"/>
         <w:rPr>
           <w:rFonts w:ascii="Calibri" w:eastAsia="Calibri" w:hAnsi="Calibri" w:cs="Calibri"/>
-        </w:rPr>
-      </w:pPr>
+          <w:sz w:val="24"/>
+          <w:szCs w:val="24"/>
+        </w:rPr>
+      </w:pPr>
+      <w:r>
+        <w:rPr>
+          <w:rFonts w:ascii="Calibri" w:eastAsia="Calibri" w:hAnsi="Calibri" w:cs="Calibri"/>
+          <w:b/>
+          <w:sz w:val="24"/>
+          <w:szCs w:val="24"/>
+        </w:rPr>
+        <w:t>Tecnologia</w:t>
+      </w:r>
+      <w:r>
+        <w:rPr>
+          <w:rFonts w:ascii="Calibri" w:eastAsia="Calibri" w:hAnsi="Calibri" w:cs="Calibri"/>
+          <w:b/>
+          <w:sz w:val="24"/>
+          <w:szCs w:val="24"/>
+        </w:rPr>
+        <w:t xml:space="preserve">: </w:t>
+      </w:r>
+      <w:r>
+        <w:rPr>
+          <w:rFonts w:ascii="Calibri" w:eastAsia="Calibri" w:hAnsi="Calibri" w:cs="Calibri"/>
+          <w:sz w:val="24"/>
+          <w:szCs w:val="24"/>
+        </w:rPr>
+        <w:t>Android.</w:t>
+      </w:r>
     </w:p>
     <w:p>
       <w:pPr>
         <w:spacing w:after="0" w:line="240" w:lineRule="auto"/>
         <w:rPr>
           <w:rFonts w:ascii="Calibri" w:eastAsia="Calibri" w:hAnsi="Calibri" w:cs="Calibri"/>
-        </w:rPr>
-      </w:pPr>
+          <w:sz w:val="24"/>
+          <w:szCs w:val="24"/>
+        </w:rPr>
+      </w:pPr>
+      <w:r>
+        <w:rPr>
+          <w:rFonts w:ascii="Calibri" w:eastAsia="Calibri" w:hAnsi="Calibri" w:cs="Calibri"/>
+          <w:b/>
+          <w:sz w:val="24"/>
+          <w:szCs w:val="24"/>
+        </w:rPr>
+        <w:t>Nome do Projeto</w:t>
+      </w:r>
+      <w:r>
+        <w:rPr>
+          <w:rFonts w:ascii="Calibri" w:eastAsia="Calibri" w:hAnsi="Calibri" w:cs="Calibri"/>
+          <w:b/>
+          <w:sz w:val="24"/>
+          <w:szCs w:val="24"/>
+        </w:rPr>
+        <w:t xml:space="preserve">: </w:t>
+      </w:r>
+      <w:proofErr w:type="spellStart"/>
+      <w:r>
+        <w:rPr>
+          <w:rFonts w:ascii="Calibri" w:eastAsia="Calibri" w:hAnsi="Calibri" w:cs="Calibri"/>
+          <w:sz w:val="24"/>
+          <w:szCs w:val="24"/>
+        </w:rPr>
+        <w:t>meajudaveterano</w:t>
+      </w:r>
+      <w:proofErr w:type="spellEnd"/>
+      <w:r>
+        <w:rPr>
+          <w:rFonts w:ascii="Calibri" w:eastAsia="Calibri" w:hAnsi="Calibri" w:cs="Calibri"/>
+          <w:sz w:val="24"/>
+          <w:szCs w:val="24"/>
+        </w:rPr>
+        <w:t>!</w:t>
+      </w:r>
     </w:p>
     <w:p>
       <w:pPr>
         <w:spacing w:after="0" w:line="240" w:lineRule="auto"/>
         <w:rPr>
           <w:rFonts w:ascii="Calibri" w:eastAsia="Calibri" w:hAnsi="Calibri" w:cs="Calibri"/>
-        </w:rPr>
-      </w:pPr>
-    </w:p>
-    <w:p>
-      <w:pPr>
-        <w:spacing w:after="0" w:line="240" w:lineRule="auto"/>
-        <w:rPr>
-          <w:rFonts w:ascii="Calibri" w:eastAsia="Calibri" w:hAnsi="Calibri" w:cs="Calibri"/>
-        </w:rPr>
-      </w:pPr>
-    </w:p>
-    <w:p>
-      <w:pPr>
-        <w:spacing w:after="0" w:line="240" w:lineRule="auto"/>
-        <w:rPr>
-          <w:rFonts w:ascii="Calibri" w:eastAsia="Calibri" w:hAnsi="Calibri" w:cs="Calibri"/>
-        </w:rPr>
-      </w:pPr>
-      <w:r>
-        <w:rPr>
-          <w:rFonts w:ascii="Calibri" w:eastAsia="Calibri" w:hAnsi="Calibri" w:cs="Calibri"/>
-          <w:shd w:val="clear" w:color="auto" w:fill="FFFF00"/>
-        </w:rPr>
-        <w:t>INSIRA A PLACA DA EMPRESA AQUI</w:t>
-      </w:r>
-    </w:p>
-    <w:p>
-      <w:pPr>
-        <w:spacing w:after="0" w:line="240" w:lineRule="auto"/>
-        <w:rPr>
-          <w:rFonts w:ascii="Calibri" w:eastAsia="Calibri" w:hAnsi="Calibri" w:cs="Calibri"/>
-        </w:rPr>
-      </w:pPr>
-    </w:p>
-    <w:p>
-      <w:pPr>
-        <w:spacing w:after="0" w:line="240" w:lineRule="auto"/>
-        <w:rPr>
-          <w:rFonts w:ascii="Calibri" w:eastAsia="Calibri" w:hAnsi="Calibri" w:cs="Calibri"/>
-        </w:rPr>
-      </w:pPr>
+          <w:sz w:val="24"/>
+          <w:szCs w:val="24"/>
+        </w:rPr>
+      </w:pPr>
+      <w:r>
+        <w:rPr>
+          <w:rFonts w:ascii="Calibri" w:eastAsia="Calibri" w:hAnsi="Calibri" w:cs="Calibri"/>
+          <w:b/>
+          <w:sz w:val="24"/>
+          <w:szCs w:val="24"/>
+        </w:rPr>
+        <w:t>Tecnologia utilizada</w:t>
+      </w:r>
+      <w:r>
+        <w:rPr>
+          <w:rFonts w:ascii="Calibri" w:eastAsia="Calibri" w:hAnsi="Calibri" w:cs="Calibri"/>
+          <w:b/>
+          <w:sz w:val="24"/>
+          <w:szCs w:val="24"/>
+        </w:rPr>
+        <w:t xml:space="preserve">: </w:t>
+      </w:r>
+      <w:r>
+        <w:rPr>
+          <w:rFonts w:ascii="Calibri" w:eastAsia="Calibri" w:hAnsi="Calibri" w:cs="Calibri"/>
+          <w:sz w:val="24"/>
+          <w:szCs w:val="24"/>
+        </w:rPr>
+        <w:t>Java.</w:t>
+      </w:r>
     </w:p>
     <w:p>
       <w:pPr>
@@ -116,74 +211,6 @@
         <w:spacing w:after="0" w:line="240" w:lineRule="auto"/>
         <w:rPr>
           <w:rFonts w:ascii="Calibri" w:eastAsia="Calibri" w:hAnsi="Calibri" w:cs="Calibri"/>
-        </w:rPr>
-      </w:pPr>
-    </w:p>
-    <w:p>
-      <w:pPr>
-        <w:spacing w:after="0" w:line="240" w:lineRule="auto"/>
-        <w:rPr>
-          <w:rFonts w:ascii="Calibri" w:eastAsia="Calibri" w:hAnsi="Calibri" w:cs="Calibri"/>
-        </w:rPr>
-      </w:pPr>
-    </w:p>
-    <w:p>
-      <w:pPr>
-        <w:spacing w:after="0" w:line="240" w:lineRule="auto"/>
-        <w:rPr>
-          <w:rFonts w:ascii="Calibri" w:eastAsia="Calibri" w:hAnsi="Calibri" w:cs="Calibri"/>
-        </w:rPr>
-      </w:pPr>
-    </w:p>
-    <w:p>
-      <w:pPr>
-        <w:spacing w:after="0" w:line="240" w:lineRule="auto"/>
-        <w:rPr>
-          <w:rFonts w:ascii="Calibri" w:eastAsia="Calibri" w:hAnsi="Calibri" w:cs="Calibri"/>
-        </w:rPr>
-      </w:pPr>
-    </w:p>
-    <w:p>
-      <w:pPr>
-        <w:spacing w:after="0" w:line="240" w:lineRule="auto"/>
-        <w:rPr>
-          <w:rFonts w:ascii="Calibri" w:eastAsia="Calibri" w:hAnsi="Calibri" w:cs="Calibri"/>
-        </w:rPr>
-      </w:pPr>
-    </w:p>
-    <w:p>
-      <w:pPr>
-        <w:spacing w:after="0" w:line="240" w:lineRule="auto"/>
-        <w:rPr>
-          <w:rFonts w:ascii="Calibri" w:eastAsia="Calibri" w:hAnsi="Calibri" w:cs="Calibri"/>
-        </w:rPr>
-      </w:pPr>
-      <w:r>
-        <w:rPr>
-          <w:rFonts w:ascii="Calibri" w:eastAsia="Calibri" w:hAnsi="Calibri" w:cs="Calibri"/>
-        </w:rPr>
-        <w:t xml:space="preserve"> </w:t>
-      </w:r>
-    </w:p>
-    <w:p>
-      <w:pPr>
-        <w:spacing w:after="0" w:line="240" w:lineRule="auto"/>
-        <w:rPr>
-          <w:rFonts w:ascii="Calibri" w:eastAsia="Calibri" w:hAnsi="Calibri" w:cs="Calibri"/>
-        </w:rPr>
-      </w:pPr>
-    </w:p>
-    <w:p>
-      <w:pPr>
-        <w:keepNext/>
-        <w:keepLines/>
-        <w:spacing w:before="200" w:after="60" w:line="276" w:lineRule="auto"/>
-        <w:jc w:val="both"/>
-        <w:rPr>
-          <w:rFonts w:ascii="Cambria" w:eastAsia="Cambria" w:hAnsi="Cambria" w:cs="Cambria"/>
-          <w:b/>
-          <w:color w:val="4F81BD"/>
-          <w:sz w:val="2"/>
         </w:rPr>
       </w:pPr>
     </w:p>
@@ -341,183 +368,6 @@
     </w:p>
     <w:p>
       <w:pPr>
-        <w:spacing w:after="200" w:line="360" w:lineRule="auto"/>
-        <w:jc w:val="both"/>
-        <w:rPr>
-          <w:rFonts w:ascii="Calibri" w:eastAsia="Calibri" w:hAnsi="Calibri" w:cs="Calibri"/>
-          <w:i/>
-          <w:color w:val="222222"/>
-          <w:shd w:val="clear" w:color="auto" w:fill="FFFFFF"/>
-        </w:rPr>
-      </w:pPr>
-      <w:r>
-        <w:rPr>
-          <w:rFonts w:ascii="Calibri" w:eastAsia="Calibri" w:hAnsi="Calibri" w:cs="Calibri"/>
-          <w:color w:val="222222"/>
-          <w:shd w:val="clear" w:color="auto" w:fill="FFFFFF"/>
-        </w:rPr>
-        <w:t>E</w:t>
-      </w:r>
-      <w:r>
-        <w:rPr>
-          <w:rFonts w:ascii="Calibri" w:eastAsia="Calibri" w:hAnsi="Calibri" w:cs="Calibri"/>
-          <w:color w:val="222222"/>
-          <w:shd w:val="clear" w:color="auto" w:fill="FFFFFF"/>
-        </w:rPr>
-        <w:t xml:space="preserve">xemplo: </w:t>
-      </w:r>
-      <w:r>
-        <w:rPr>
-          <w:rFonts w:ascii="Calibri" w:eastAsia="Calibri" w:hAnsi="Calibri" w:cs="Calibri"/>
-          <w:i/>
-          <w:color w:val="222222"/>
-          <w:shd w:val="clear" w:color="auto" w:fill="FFFFFF"/>
-        </w:rPr>
-        <w:t xml:space="preserve">Atualmente uma boa parte das instituições de ensino e empresas não possuem um controle abrangente e preciso sobre suas estruturas e equipamentos. Em detrimento a este </w:t>
-      </w:r>
-      <w:r>
-        <w:rPr>
-          <w:rFonts w:ascii="Calibri" w:eastAsia="Calibri" w:hAnsi="Calibri" w:cs="Calibri"/>
-          <w:i/>
-          <w:color w:val="222222"/>
-          <w:shd w:val="clear" w:color="auto" w:fill="FFFFFF"/>
-        </w:rPr>
-        <w:lastRenderedPageBreak/>
-        <w:t>fato, nossa equipe está desenvolvendo uma solução que visa justamente sanar essa necessid</w:t>
-      </w:r>
-      <w:r>
-        <w:rPr>
-          <w:rFonts w:ascii="Calibri" w:eastAsia="Calibri" w:hAnsi="Calibri" w:cs="Calibri"/>
-          <w:i/>
-          <w:color w:val="222222"/>
-          <w:shd w:val="clear" w:color="auto" w:fill="FFFFFF"/>
-        </w:rPr>
-        <w:t>ade:</w:t>
-      </w:r>
-    </w:p>
-    <w:p>
-      <w:pPr>
-        <w:spacing w:after="200" w:line="360" w:lineRule="auto"/>
-        <w:jc w:val="both"/>
-        <w:rPr>
-          <w:rFonts w:ascii="Calibri" w:eastAsia="Calibri" w:hAnsi="Calibri" w:cs="Calibri"/>
-          <w:i/>
-          <w:color w:val="222222"/>
-          <w:shd w:val="clear" w:color="auto" w:fill="FFFFFF"/>
-        </w:rPr>
-      </w:pPr>
-      <w:r>
-        <w:rPr>
-          <w:rFonts w:ascii="Calibri" w:eastAsia="Calibri" w:hAnsi="Calibri" w:cs="Calibri"/>
-          <w:i/>
-          <w:color w:val="222222"/>
-          <w:shd w:val="clear" w:color="auto" w:fill="FFFFFF"/>
-        </w:rPr>
-        <w:t>Hoje, o fluxo de atividades é um tanto quanto caótico, e pode ser assim descrito:</w:t>
-      </w:r>
-    </w:p>
-    <w:p>
-      <w:pPr>
-        <w:spacing w:after="200" w:line="360" w:lineRule="auto"/>
-        <w:jc w:val="both"/>
-        <w:rPr>
-          <w:rFonts w:ascii="Calibri" w:eastAsia="Calibri" w:hAnsi="Calibri" w:cs="Calibri"/>
-          <w:i/>
-          <w:color w:val="222222"/>
-          <w:shd w:val="clear" w:color="auto" w:fill="FFFFFF"/>
-        </w:rPr>
-      </w:pPr>
-      <w:r>
-        <w:rPr>
-          <w:rFonts w:ascii="Calibri" w:eastAsia="Calibri" w:hAnsi="Calibri" w:cs="Calibri"/>
-          <w:i/>
-          <w:color w:val="222222"/>
-          <w:shd w:val="clear" w:color="auto" w:fill="FFFFFF"/>
-        </w:rPr>
-        <w:t>a) Não existe controle de laboratórios que estão disponíveis ou ocupados</w:t>
-      </w:r>
-    </w:p>
-    <w:p>
-      <w:pPr>
-        <w:spacing w:after="200" w:line="360" w:lineRule="auto"/>
-        <w:jc w:val="both"/>
-        <w:rPr>
-          <w:rFonts w:ascii="Calibri" w:eastAsia="Calibri" w:hAnsi="Calibri" w:cs="Calibri"/>
-          <w:i/>
-          <w:color w:val="222222"/>
-          <w:shd w:val="clear" w:color="auto" w:fill="FFFFFF"/>
-        </w:rPr>
-      </w:pPr>
-      <w:r>
-        <w:rPr>
-          <w:rFonts w:ascii="Calibri" w:eastAsia="Calibri" w:hAnsi="Calibri" w:cs="Calibri"/>
-          <w:i/>
-          <w:color w:val="222222"/>
-          <w:shd w:val="clear" w:color="auto" w:fill="FFFFFF"/>
-        </w:rPr>
-        <w:t>b) Não existe um controle de equipamentos defeituosos e a frequência com que eles estragam.</w:t>
-      </w:r>
-    </w:p>
-    <w:p>
-      <w:pPr>
-        <w:spacing w:after="200" w:line="360" w:lineRule="auto"/>
-        <w:jc w:val="both"/>
-        <w:rPr>
-          <w:rFonts w:ascii="Calibri" w:eastAsia="Calibri" w:hAnsi="Calibri" w:cs="Calibri"/>
-          <w:i/>
-          <w:color w:val="222222"/>
-          <w:shd w:val="clear" w:color="auto" w:fill="FFFFFF"/>
-        </w:rPr>
-      </w:pPr>
-      <w:r>
-        <w:rPr>
-          <w:rFonts w:ascii="Calibri" w:eastAsia="Calibri" w:hAnsi="Calibri" w:cs="Calibri"/>
-          <w:i/>
-          <w:color w:val="222222"/>
-          <w:shd w:val="clear" w:color="auto" w:fill="FFFFFF"/>
-        </w:rPr>
-        <w:t>c) N</w:t>
-      </w:r>
-      <w:r>
-        <w:rPr>
-          <w:rFonts w:ascii="Calibri" w:eastAsia="Calibri" w:hAnsi="Calibri" w:cs="Calibri"/>
-          <w:i/>
-          <w:color w:val="222222"/>
-          <w:shd w:val="clear" w:color="auto" w:fill="FFFFFF"/>
-        </w:rPr>
-        <w:t>ão existe algum meio de comunicação que os usuários consigam sugerir melhorias ou fazer reclamações.</w:t>
-      </w:r>
-    </w:p>
-    <w:p>
-      <w:pPr>
-        <w:spacing w:after="200" w:line="360" w:lineRule="auto"/>
-        <w:jc w:val="both"/>
-        <w:rPr>
-          <w:rFonts w:ascii="Calibri" w:eastAsia="Calibri" w:hAnsi="Calibri" w:cs="Calibri"/>
-          <w:color w:val="222222"/>
-          <w:shd w:val="clear" w:color="auto" w:fill="FFFFFF"/>
-        </w:rPr>
-      </w:pPr>
-      <w:r>
-        <w:rPr>
-          <w:rFonts w:ascii="Calibri" w:eastAsia="Calibri" w:hAnsi="Calibri" w:cs="Calibri"/>
-          <w:i/>
-          <w:color w:val="222222"/>
-          <w:shd w:val="clear" w:color="auto" w:fill="FFFFFF"/>
-        </w:rPr>
-        <w:t>d) Não existe controle de manutenções a serem feitas em toda a estrutura, tanto quanto equipamentos e softwares</w:t>
-      </w:r>
-      <w:r>
-        <w:rPr>
-          <w:rFonts w:ascii="Calibri" w:eastAsia="Calibri" w:hAnsi="Calibri" w:cs="Calibri"/>
-          <w:color w:val="222222"/>
-          <w:shd w:val="clear" w:color="auto" w:fill="FFFFFF"/>
-        </w:rPr>
-        <w:t>.</w:t>
-      </w:r>
-    </w:p>
-    <w:p>
-      <w:pPr>
         <w:keepNext/>
         <w:keepLines/>
         <w:numPr>
@@ -556,15 +406,7 @@
           <w:i/>
           <w:shd w:val="clear" w:color="auto" w:fill="FFFF00"/>
         </w:rPr>
-        <w:t xml:space="preserve">Foram </w:t>
-      </w:r>
-      <w:r>
-        <w:rPr>
-          <w:rFonts w:ascii="Calibri" w:eastAsia="Calibri" w:hAnsi="Calibri" w:cs="Calibri"/>
-          <w:i/>
-          <w:shd w:val="clear" w:color="auto" w:fill="FFFF00"/>
-        </w:rPr>
-        <w:t xml:space="preserve">encontrados os seguintes </w:t>
+        <w:t xml:space="preserve">Foram encontrados os seguintes </w:t>
       </w:r>
       <w:r>
         <w:rPr>
@@ -668,31 +510,15 @@
           <w:i/>
           <w:color w:val="000000" w:themeColor="text1"/>
         </w:rPr>
-        <w:t>TimeR</w:t>
-      </w:r>
+        <w:t>TimeRepublik</w:t>
+      </w:r>
+      <w:proofErr w:type="spellEnd"/>
       <w:r>
         <w:rPr>
           <w:i/>
           <w:color w:val="000000" w:themeColor="text1"/>
         </w:rPr>
-        <w:t>epublik</w:t>
-      </w:r>
-      <w:proofErr w:type="spellEnd"/>
-      <w:r>
-        <w:rPr>
-          <w:i/>
-          <w:color w:val="000000" w:themeColor="text1"/>
-        </w:rPr>
-        <w:t xml:space="preserve"> – </w:t>
-      </w:r>
-      <w:bookmarkStart w:id="0" w:name="_GoBack"/>
-      <w:bookmarkEnd w:id="0"/>
-      <w:r>
-        <w:rPr>
-          <w:i/>
-          <w:color w:val="000000" w:themeColor="text1"/>
-        </w:rPr>
-        <w:t>Sistema de compartilhamento de conhecimentos com foco em assuntos profissionais.</w:t>
+        <w:t xml:space="preserve"> – Sistema de compartilhamento de conhecimentos com foco em assuntos profissionais.</w:t>
       </w:r>
     </w:p>
     <w:p>
@@ -739,6 +565,7 @@
           <w:color w:val="4F81BD"/>
           <w:sz w:val="24"/>
         </w:rPr>
+        <w:lastRenderedPageBreak/>
         <w:t>Descrição da solução concebida</w:t>
       </w:r>
     </w:p>
@@ -776,38 +603,8 @@
         <w:jc w:val="both"/>
         <w:rPr>
           <w:rFonts w:ascii="Calibri" w:eastAsia="Calibri" w:hAnsi="Calibri" w:cs="Calibri"/>
-        </w:rPr>
-      </w:pPr>
-      <w:r>
-        <w:rPr>
-          <w:rFonts w:ascii="Calibri" w:eastAsia="Calibri" w:hAnsi="Calibri" w:cs="Calibri"/>
           <w:color w:val="222222"/>
           <w:shd w:val="clear" w:color="auto" w:fill="FFFFFF"/>
-        </w:rPr>
-        <w:t>Exemplo: Disponibilizar um aplicativo para controle de infraestrutura incluindo outras funcionalidades qu</w:t>
-      </w:r>
-      <w:r>
-        <w:rPr>
-          <w:rFonts w:ascii="Calibri" w:eastAsia="Calibri" w:hAnsi="Calibri" w:cs="Calibri"/>
-          <w:color w:val="222222"/>
-          <w:shd w:val="clear" w:color="auto" w:fill="FFFFFF"/>
-        </w:rPr>
-        <w:t>e tornam a vida do usuário muito mais fácil.</w:t>
-      </w:r>
-    </w:p>
-    <w:p>
-      <w:pPr>
-        <w:spacing w:after="200" w:line="276" w:lineRule="auto"/>
-        <w:rPr>
-          <w:rFonts w:ascii="Calibri" w:eastAsia="Calibri" w:hAnsi="Calibri" w:cs="Calibri"/>
-        </w:rPr>
-      </w:pPr>
-    </w:p>
-    <w:p>
-      <w:pPr>
-        <w:spacing w:after="200" w:line="276" w:lineRule="auto"/>
-        <w:rPr>
-          <w:rFonts w:ascii="Calibri" w:eastAsia="Calibri" w:hAnsi="Calibri" w:cs="Calibri"/>
         </w:rPr>
       </w:pPr>
     </w:p>
@@ -839,14 +636,6 @@
     <w:p>
       <w:pPr>
         <w:spacing w:after="200" w:line="276" w:lineRule="auto"/>
-        <w:rPr>
-          <w:rFonts w:ascii="Calibri" w:eastAsia="Calibri" w:hAnsi="Calibri" w:cs="Calibri"/>
-        </w:rPr>
-      </w:pPr>
-    </w:p>
-    <w:p>
-      <w:pPr>
-        <w:spacing w:after="200" w:line="276" w:lineRule="auto"/>
         <w:ind w:left="708" w:hanging="708"/>
         <w:rPr>
           <w:rFonts w:ascii="Calibri" w:eastAsia="Calibri" w:hAnsi="Calibri" w:cs="Calibri"/>
@@ -854,30 +643,58 @@
         </w:rPr>
       </w:pPr>
       <w:r>
-        <w:object w:dxaOrig="8707" w:dyaOrig="5906">
-          <v:rect id="rectole0000000000" o:spid="_x0000_i1025" style="width:435.6pt;height:295.2pt" o:ole="" o:preferrelative="t" stroked="f">
-            <v:imagedata r:id="rId7" o:title=""/>
-          </v:rect>
-          <o:OLEObject Type="Embed" ProgID="StaticMetafile" ShapeID="rectole0000000000" DrawAspect="Content" ObjectID="_1615288466" r:id="rId8"/>
-        </w:object>
-      </w:r>
-    </w:p>
-    <w:p>
-      <w:pPr>
-        <w:spacing w:after="200" w:line="276" w:lineRule="auto"/>
-        <w:rPr>
-          <w:rFonts w:ascii="Calibri" w:eastAsia="Calibri" w:hAnsi="Calibri" w:cs="Calibri"/>
-        </w:rPr>
-      </w:pPr>
-    </w:p>
-    <w:p>
-      <w:pPr>
-        <w:spacing w:after="200" w:line="276" w:lineRule="auto"/>
-        <w:ind w:left="708" w:hanging="708"/>
-        <w:rPr>
-          <w:rFonts w:ascii="Calibri" w:eastAsia="Calibri" w:hAnsi="Calibri" w:cs="Calibri"/>
-        </w:rPr>
-      </w:pPr>
+        <w:rPr>
+          <w:noProof/>
+        </w:rPr>
+        <w:drawing>
+          <wp:inline distT="0" distB="0" distL="0" distR="0">
+            <wp:extent cx="4686300" cy="5600700"/>
+            <wp:effectExtent l="0" t="0" r="0" b="0"/>
+            <wp:docPr id="4" name="Imagem 4" descr="C:\Users\Lucas Carvalho\Downloads\UML em branco.png"/>
+            <wp:cNvGraphicFramePr>
+              <a:graphicFrameLocks xmlns:a="http://schemas.openxmlformats.org/drawingml/2006/main" noChangeAspect="1"/>
+            </wp:cNvGraphicFramePr>
+            <a:graphic xmlns:a="http://schemas.openxmlformats.org/drawingml/2006/main">
+              <a:graphicData uri="http://schemas.openxmlformats.org/drawingml/2006/picture">
+                <pic:pic xmlns:pic="http://schemas.openxmlformats.org/drawingml/2006/picture">
+                  <pic:nvPicPr>
+                    <pic:cNvPr id="0" name="Picture 5" descr="C:\Users\Lucas Carvalho\Downloads\UML em branco.png"/>
+                    <pic:cNvPicPr>
+                      <a:picLocks noChangeAspect="1" noChangeArrowheads="1"/>
+                    </pic:cNvPicPr>
+                  </pic:nvPicPr>
+                  <pic:blipFill>
+                    <a:blip r:embed="rId7">
+                      <a:extLst>
+                        <a:ext uri="{28A0092B-C50C-407E-A947-70E740481C1C}">
+                          <a14:useLocalDpi xmlns:a14="http://schemas.microsoft.com/office/drawing/2010/main" val="0"/>
+                        </a:ext>
+                      </a:extLst>
+                    </a:blip>
+                    <a:srcRect/>
+                    <a:stretch>
+                      <a:fillRect/>
+                    </a:stretch>
+                  </pic:blipFill>
+                  <pic:spPr bwMode="auto">
+                    <a:xfrm>
+                      <a:off x="0" y="0"/>
+                      <a:ext cx="4686300" cy="5600700"/>
+                    </a:xfrm>
+                    <a:prstGeom prst="rect">
+                      <a:avLst/>
+                    </a:prstGeom>
+                    <a:noFill/>
+                    <a:ln>
+                      <a:noFill/>
+                    </a:ln>
+                  </pic:spPr>
+                </pic:pic>
+              </a:graphicData>
+            </a:graphic>
+          </wp:inline>
+        </w:drawing>
+      </w:r>
     </w:p>
     <w:p>
       <w:pPr>
@@ -901,6 +718,7 @@
           <w:color w:val="4F81BD"/>
           <w:sz w:val="24"/>
         </w:rPr>
+        <w:lastRenderedPageBreak/>
         <w:t>Indicativo da tecnologia</w:t>
       </w:r>
     </w:p>
@@ -956,39 +774,6 @@
           <w:shd w:val="clear" w:color="auto" w:fill="FFFFFF"/>
         </w:rPr>
         <w:t xml:space="preserve"> Android Studio.</w:t>
-      </w:r>
-    </w:p>
-    <w:p>
-      <w:pPr>
-        <w:spacing w:after="75" w:line="360" w:lineRule="auto"/>
-        <w:jc w:val="both"/>
-        <w:rPr>
-          <w:rFonts w:ascii="Calibri" w:eastAsia="Calibri" w:hAnsi="Calibri" w:cs="Calibri"/>
-          <w:shd w:val="clear" w:color="auto" w:fill="FFFFFF"/>
-        </w:rPr>
-      </w:pPr>
-      <w:r>
-        <w:rPr>
-          <w:rFonts w:ascii="Calibri" w:eastAsia="Calibri" w:hAnsi="Calibri" w:cs="Calibri"/>
-          <w:shd w:val="clear" w:color="auto" w:fill="FFFFFF"/>
-        </w:rPr>
-        <w:t xml:space="preserve">Exemplo: </w:t>
-      </w:r>
-      <w:r>
-        <w:rPr>
-          <w:rFonts w:ascii="Calibri" w:eastAsia="Calibri" w:hAnsi="Calibri" w:cs="Calibri"/>
-          <w:i/>
-          <w:shd w:val="clear" w:color="auto" w:fill="FFFF00"/>
-        </w:rPr>
-        <w:t>Para o desenvolvimento do sistema será utilizado a linguagem de programação Java, biblioteca de comunicação JDBC para comunicação com o banco de dados, banco de dados MySQL 5.6 para armazenamento de dados,  biblioteca SWING  para o desenvolvimento de inter</w:t>
-      </w:r>
-      <w:r>
-        <w:rPr>
-          <w:rFonts w:ascii="Calibri" w:eastAsia="Calibri" w:hAnsi="Calibri" w:cs="Calibri"/>
-          <w:i/>
-          <w:shd w:val="clear" w:color="auto" w:fill="FFFF00"/>
-        </w:rPr>
-        <w:t>face.</w:t>
       </w:r>
     </w:p>
     <w:p>
@@ -1081,14 +866,6 @@
           <w:shd w:val="clear" w:color="auto" w:fill="FFFFFF"/>
         </w:rPr>
       </w:pPr>
-      <w:r>
-        <w:rPr>
-          <w:rFonts w:ascii="Calibri" w:eastAsia="Calibri" w:hAnsi="Calibri" w:cs="Calibri"/>
-          <w:shd w:val="clear" w:color="auto" w:fill="FFFFFF"/>
-        </w:rPr>
-        <w:lastRenderedPageBreak/>
-        <w:t xml:space="preserve">O </w:t>
-      </w:r>
       <w:proofErr w:type="spellStart"/>
       <w:r>
         <w:rPr>
@@ -1412,126 +1189,6 @@
           <w:shd w:val="clear" w:color="auto" w:fill="FFFFFF"/>
         </w:rPr>
         <w:t xml:space="preserve"> e atualmente é a principal IDE utilizada pela Google para o desenvolvimento nativo Android.</w:t>
-      </w:r>
-    </w:p>
-    <w:p>
-      <w:pPr>
-        <w:spacing w:after="0" w:line="360" w:lineRule="auto"/>
-        <w:jc w:val="both"/>
-        <w:rPr>
-          <w:rFonts w:ascii="Calibri" w:eastAsia="Calibri" w:hAnsi="Calibri" w:cs="Calibri"/>
-          <w:shd w:val="clear" w:color="auto" w:fill="FFFFFF"/>
-        </w:rPr>
-      </w:pPr>
-      <w:r>
-        <w:rPr>
-          <w:rFonts w:ascii="Calibri" w:eastAsia="Calibri" w:hAnsi="Calibri" w:cs="Calibri"/>
-          <w:shd w:val="clear" w:color="auto" w:fill="FFFFFF"/>
-        </w:rPr>
-        <w:t>E</w:t>
-      </w:r>
-      <w:r>
-        <w:rPr>
-          <w:rFonts w:ascii="Calibri" w:eastAsia="Calibri" w:hAnsi="Calibri" w:cs="Calibri"/>
-          <w:shd w:val="clear" w:color="auto" w:fill="FFFFFF"/>
-        </w:rPr>
-        <w:t xml:space="preserve">xemplo: </w:t>
-      </w:r>
-      <w:r>
-        <w:rPr>
-          <w:rFonts w:ascii="Calibri" w:eastAsia="Calibri" w:hAnsi="Calibri" w:cs="Calibri"/>
-          <w:i/>
-          <w:shd w:val="clear" w:color="auto" w:fill="FFFF00"/>
-        </w:rPr>
-        <w:t xml:space="preserve">A linguagem de programação Java tem um grande número de bibliotecas onde existe o suporte da comunidade open </w:t>
-      </w:r>
-      <w:proofErr w:type="spellStart"/>
-      <w:r>
-        <w:rPr>
-          <w:rFonts w:ascii="Calibri" w:eastAsia="Calibri" w:hAnsi="Calibri" w:cs="Calibri"/>
-          <w:i/>
-          <w:shd w:val="clear" w:color="auto" w:fill="FFFF00"/>
-        </w:rPr>
-        <w:t>source</w:t>
-      </w:r>
-      <w:proofErr w:type="spellEnd"/>
-      <w:r>
-        <w:rPr>
-          <w:rFonts w:ascii="Calibri" w:eastAsia="Calibri" w:hAnsi="Calibri" w:cs="Calibri"/>
-          <w:i/>
-          <w:shd w:val="clear" w:color="auto" w:fill="FFFF00"/>
-        </w:rPr>
-        <w:t>, é uma das linguagens mais utilizadas para o desenvolvimento de aplicações web.</w:t>
-      </w:r>
-    </w:p>
-    <w:p>
-      <w:pPr>
-        <w:spacing w:after="0" w:line="360" w:lineRule="auto"/>
-        <w:jc w:val="both"/>
-        <w:rPr>
-          <w:rFonts w:ascii="Calibri" w:eastAsia="Calibri" w:hAnsi="Calibri" w:cs="Calibri"/>
-          <w:shd w:val="clear" w:color="auto" w:fill="FFFF00"/>
-        </w:rPr>
-      </w:pPr>
-      <w:r>
-        <w:rPr>
-          <w:rFonts w:ascii="Calibri" w:eastAsia="Calibri" w:hAnsi="Calibri" w:cs="Calibri"/>
-          <w:shd w:val="clear" w:color="auto" w:fill="FFFFFF"/>
-        </w:rPr>
-        <w:br/>
-      </w:r>
-      <w:r>
-        <w:rPr>
-          <w:rFonts w:ascii="Calibri" w:eastAsia="Calibri" w:hAnsi="Calibri" w:cs="Calibri"/>
-          <w:shd w:val="clear" w:color="auto" w:fill="FFFF00"/>
-        </w:rPr>
-        <w:t>O ban</w:t>
-      </w:r>
-      <w:r>
-        <w:rPr>
-          <w:rFonts w:ascii="Calibri" w:eastAsia="Calibri" w:hAnsi="Calibri" w:cs="Calibri"/>
-          <w:shd w:val="clear" w:color="auto" w:fill="FFFF00"/>
-        </w:rPr>
-        <w:t xml:space="preserve">co de dados MySQL é um banco de dados da Oracle, de fácil utilização, com excelência para uso em aplicações desenvolvidas para </w:t>
-      </w:r>
-      <w:r>
-        <w:rPr>
-          <w:rFonts w:ascii="Calibri" w:eastAsia="Calibri" w:hAnsi="Calibri" w:cs="Calibri"/>
-          <w:i/>
-          <w:shd w:val="clear" w:color="auto" w:fill="FFFF00"/>
-        </w:rPr>
-        <w:t>web</w:t>
-      </w:r>
-      <w:r>
-        <w:rPr>
-          <w:rFonts w:ascii="Calibri" w:eastAsia="Calibri" w:hAnsi="Calibri" w:cs="Calibri"/>
-          <w:shd w:val="clear" w:color="auto" w:fill="FFFF00"/>
-        </w:rPr>
-        <w:t>, utilizado em grande escala mundialmente.</w:t>
-      </w:r>
-      <w:r>
-        <w:rPr>
-          <w:rFonts w:ascii="Calibri" w:eastAsia="Calibri" w:hAnsi="Calibri" w:cs="Calibri"/>
-          <w:shd w:val="clear" w:color="auto" w:fill="FFFF00"/>
-        </w:rPr>
-        <w:br/>
-      </w:r>
-    </w:p>
-    <w:p>
-      <w:pPr>
-        <w:spacing w:after="0" w:line="360" w:lineRule="auto"/>
-        <w:jc w:val="both"/>
-        <w:rPr>
-          <w:rFonts w:ascii="Calibri" w:eastAsia="Calibri" w:hAnsi="Calibri" w:cs="Calibri"/>
-          <w:shd w:val="clear" w:color="auto" w:fill="FFFFFF"/>
-        </w:rPr>
-      </w:pPr>
-      <w:r>
-        <w:rPr>
-          <w:rFonts w:ascii="Calibri" w:eastAsia="Calibri" w:hAnsi="Calibri" w:cs="Calibri"/>
-          <w:shd w:val="clear" w:color="auto" w:fill="FFFF00"/>
-        </w:rPr>
-        <w:t>A API Swing é a principal biblioteca para criação de aplicações desktop com Java, utilizando em conjunto com o NETBEANS é uma das formas mais práticas de desenvolvimento.</w:t>
       </w:r>
     </w:p>
     <w:p>
@@ -1583,7 +1240,7 @@
           <w:rFonts w:ascii="Calibri" w:eastAsia="Calibri" w:hAnsi="Calibri" w:cs="Calibri"/>
           <w:shd w:val="clear" w:color="auto" w:fill="FFFFFF"/>
         </w:rPr>
-        <w:t>Exemplo:</w:t>
+        <w:t>RF01 – O aplicativo deve permitir o cadastro de usuários.</w:t>
       </w:r>
     </w:p>
     <w:p>
@@ -1595,6 +1252,13 @@
           <w:shd w:val="clear" w:color="auto" w:fill="FFFFFF"/>
         </w:rPr>
       </w:pPr>
+      <w:r>
+        <w:rPr>
+          <w:rFonts w:ascii="Calibri" w:eastAsia="Calibri" w:hAnsi="Calibri" w:cs="Calibri"/>
+          <w:shd w:val="clear" w:color="auto" w:fill="FFFFFF"/>
+        </w:rPr>
+        <w:t>RF02 – O aplicativo deve permitir o login através de redes sociais.</w:t>
+      </w:r>
     </w:p>
     <w:p>
       <w:pPr>
@@ -1610,7 +1274,7 @@
           <w:rFonts w:ascii="Calibri" w:eastAsia="Calibri" w:hAnsi="Calibri" w:cs="Calibri"/>
           <w:shd w:val="clear" w:color="auto" w:fill="FFFFFF"/>
         </w:rPr>
-        <w:t>RF01 – O aplicativo deve permitir o cadastro de usuários.</w:t>
+        <w:t>RF03 – O aplicativo deve permitir relacionar uma grade curricular a um aluno.</w:t>
       </w:r>
     </w:p>
     <w:p>
@@ -1627,7 +1291,21 @@
           <w:rFonts w:ascii="Calibri" w:eastAsia="Calibri" w:hAnsi="Calibri" w:cs="Calibri"/>
           <w:shd w:val="clear" w:color="auto" w:fill="FFFFFF"/>
         </w:rPr>
-        <w:t>RF02 – O aplicativo deve permitir o login através de redes sociais.</w:t>
+        <w:t>RF04</w:t>
+      </w:r>
+      <w:r>
+        <w:rPr>
+          <w:rFonts w:ascii="Calibri" w:eastAsia="Calibri" w:hAnsi="Calibri" w:cs="Calibri"/>
+          <w:shd w:val="clear" w:color="auto" w:fill="FFFFFF"/>
+        </w:rPr>
+        <w:t xml:space="preserve"> – O</w:t>
+      </w:r>
+      <w:r>
+        <w:rPr>
+          <w:rFonts w:ascii="Calibri" w:eastAsia="Calibri" w:hAnsi="Calibri" w:cs="Calibri"/>
+          <w:shd w:val="clear" w:color="auto" w:fill="FFFFFF"/>
+        </w:rPr>
+        <w:t xml:space="preserve"> aplicativo deve permitir ao usuário editar as disciplinas que deseja fornecer ajuda.</w:t>
       </w:r>
     </w:p>
     <w:p>
@@ -1644,7 +1322,22 @@
           <w:rFonts w:ascii="Calibri" w:eastAsia="Calibri" w:hAnsi="Calibri" w:cs="Calibri"/>
           <w:shd w:val="clear" w:color="auto" w:fill="FFFFFF"/>
         </w:rPr>
-        <w:t>RF03 – O aplicativo deve permitir relacionar uma grade curricular a um aluno.</w:t>
+        <w:lastRenderedPageBreak/>
+        <w:t>RF05 – O apl</w:t>
+      </w:r>
+      <w:r>
+        <w:rPr>
+          <w:rFonts w:ascii="Calibri" w:eastAsia="Calibri" w:hAnsi="Calibri" w:cs="Calibri"/>
+          <w:shd w:val="clear" w:color="auto" w:fill="FFFFFF"/>
+        </w:rPr>
+        <w:t xml:space="preserve">icativo deve permitir relacionar disciplinas </w:t>
+      </w:r>
+      <w:r>
+        <w:rPr>
+          <w:rFonts w:ascii="Calibri" w:eastAsia="Calibri" w:hAnsi="Calibri" w:cs="Calibri"/>
+          <w:shd w:val="clear" w:color="auto" w:fill="FFFFFF"/>
+        </w:rPr>
+        <w:t>a um aluno que não estejam relacionadas ao curso realizado.</w:t>
       </w:r>
     </w:p>
     <w:p>
@@ -1668,21 +1361,21 @@
           <w:rFonts w:ascii="Calibri" w:eastAsia="Calibri" w:hAnsi="Calibri" w:cs="Calibri"/>
           <w:shd w:val="clear" w:color="auto" w:fill="FFFFFF"/>
         </w:rPr>
-        <w:t>4</w:t>
-      </w:r>
-      <w:r>
-        <w:rPr>
-          <w:rFonts w:ascii="Calibri" w:eastAsia="Calibri" w:hAnsi="Calibri" w:cs="Calibri"/>
-          <w:shd w:val="clear" w:color="auto" w:fill="FFFFFF"/>
-        </w:rPr>
-        <w:t xml:space="preserve"> – O</w:t>
-      </w:r>
-      <w:r>
-        <w:rPr>
-          <w:rFonts w:ascii="Calibri" w:eastAsia="Calibri" w:hAnsi="Calibri" w:cs="Calibri"/>
-          <w:shd w:val="clear" w:color="auto" w:fill="FFFFFF"/>
-        </w:rPr>
-        <w:t xml:space="preserve"> aplicativo deve permitir ao usuário editar as disciplinas que deseja fornecer ajuda.</w:t>
+        <w:t>6</w:t>
+      </w:r>
+      <w:r>
+        <w:rPr>
+          <w:rFonts w:ascii="Calibri" w:eastAsia="Calibri" w:hAnsi="Calibri" w:cs="Calibri"/>
+          <w:shd w:val="clear" w:color="auto" w:fill="FFFFFF"/>
+        </w:rPr>
+        <w:t xml:space="preserve"> – O aplicativo deve permitir a comunicação entre usuários dentro do aplicativo</w:t>
+      </w:r>
+      <w:r>
+        <w:rPr>
+          <w:rFonts w:ascii="Calibri" w:eastAsia="Calibri" w:hAnsi="Calibri" w:cs="Calibri"/>
+          <w:shd w:val="clear" w:color="auto" w:fill="FFFFFF"/>
+        </w:rPr>
+        <w:t xml:space="preserve"> por meio de chat.</w:t>
       </w:r>
     </w:p>
     <w:p>
@@ -1699,22 +1392,28 @@
           <w:rFonts w:ascii="Calibri" w:eastAsia="Calibri" w:hAnsi="Calibri" w:cs="Calibri"/>
           <w:shd w:val="clear" w:color="auto" w:fill="FFFFFF"/>
         </w:rPr>
-        <w:lastRenderedPageBreak/>
-        <w:t>RF05 – O apl</w:t>
-      </w:r>
-      <w:r>
-        <w:rPr>
-          <w:rFonts w:ascii="Calibri" w:eastAsia="Calibri" w:hAnsi="Calibri" w:cs="Calibri"/>
-          <w:shd w:val="clear" w:color="auto" w:fill="FFFFFF"/>
-        </w:rPr>
-        <w:t xml:space="preserve">icativo deve permitir relacionar disciplinas </w:t>
-      </w:r>
-      <w:r>
-        <w:rPr>
-          <w:rFonts w:ascii="Calibri" w:eastAsia="Calibri" w:hAnsi="Calibri" w:cs="Calibri"/>
-          <w:shd w:val="clear" w:color="auto" w:fill="FFFFFF"/>
-        </w:rPr>
-        <w:t>a um aluno que não estejam relacionadas ao curso realizado.</w:t>
+        <w:t>RF0</w:t>
+      </w:r>
+      <w:r>
+        <w:rPr>
+          <w:rFonts w:ascii="Calibri" w:eastAsia="Calibri" w:hAnsi="Calibri" w:cs="Calibri"/>
+          <w:shd w:val="clear" w:color="auto" w:fill="FFFFFF"/>
+        </w:rPr>
+        <w:t>7</w:t>
+      </w:r>
+      <w:r>
+        <w:rPr>
+          <w:rFonts w:ascii="Calibri" w:eastAsia="Calibri" w:hAnsi="Calibri" w:cs="Calibri"/>
+          <w:shd w:val="clear" w:color="auto" w:fill="FFFFFF"/>
+        </w:rPr>
+        <w:t xml:space="preserve"> – O aplicativo deve </w:t>
+      </w:r>
+      <w:r>
+        <w:rPr>
+          <w:rFonts w:ascii="Calibri" w:eastAsia="Calibri" w:hAnsi="Calibri" w:cs="Calibri"/>
+          <w:shd w:val="clear" w:color="auto" w:fill="FFFFFF"/>
+        </w:rPr>
+        <w:t>fornecer um canal de comunicação fora do aplicativo.</w:t>
       </w:r>
     </w:p>
     <w:p>
@@ -1738,93 +1437,14 @@
           <w:rFonts w:ascii="Calibri" w:eastAsia="Calibri" w:hAnsi="Calibri" w:cs="Calibri"/>
           <w:shd w:val="clear" w:color="auto" w:fill="FFFFFF"/>
         </w:rPr>
-        <w:t>6</w:t>
-      </w:r>
-      <w:r>
-        <w:rPr>
-          <w:rFonts w:ascii="Calibri" w:eastAsia="Calibri" w:hAnsi="Calibri" w:cs="Calibri"/>
-          <w:shd w:val="clear" w:color="auto" w:fill="FFFFFF"/>
-        </w:rPr>
-        <w:t xml:space="preserve"> – O aplicativo deve permitir a comunicação entre usuários dentro do aplicativo</w:t>
-      </w:r>
-      <w:r>
-        <w:rPr>
-          <w:rFonts w:ascii="Calibri" w:eastAsia="Calibri" w:hAnsi="Calibri" w:cs="Calibri"/>
-          <w:shd w:val="clear" w:color="auto" w:fill="FFFFFF"/>
-        </w:rPr>
-        <w:t xml:space="preserve"> por meio de chat.</w:t>
-      </w:r>
-    </w:p>
-    <w:p>
-      <w:pPr>
-        <w:spacing w:after="0" w:line="360" w:lineRule="auto"/>
-        <w:jc w:val="both"/>
-        <w:rPr>
-          <w:rFonts w:ascii="Calibri" w:eastAsia="Calibri" w:hAnsi="Calibri" w:cs="Calibri"/>
-          <w:shd w:val="clear" w:color="auto" w:fill="FFFFFF"/>
-        </w:rPr>
-      </w:pPr>
-      <w:r>
-        <w:rPr>
-          <w:rFonts w:ascii="Calibri" w:eastAsia="Calibri" w:hAnsi="Calibri" w:cs="Calibri"/>
-          <w:shd w:val="clear" w:color="auto" w:fill="FFFFFF"/>
-        </w:rPr>
-        <w:t>RF0</w:t>
-      </w:r>
-      <w:r>
-        <w:rPr>
-          <w:rFonts w:ascii="Calibri" w:eastAsia="Calibri" w:hAnsi="Calibri" w:cs="Calibri"/>
-          <w:shd w:val="clear" w:color="auto" w:fill="FFFFFF"/>
-        </w:rPr>
-        <w:t>7</w:t>
-      </w:r>
-      <w:r>
-        <w:rPr>
-          <w:rFonts w:ascii="Calibri" w:eastAsia="Calibri" w:hAnsi="Calibri" w:cs="Calibri"/>
-          <w:shd w:val="clear" w:color="auto" w:fill="FFFFFF"/>
-        </w:rPr>
-        <w:t xml:space="preserve"> – O aplicativo deve </w:t>
-      </w:r>
-      <w:r>
-        <w:rPr>
-          <w:rFonts w:ascii="Calibri" w:eastAsia="Calibri" w:hAnsi="Calibri" w:cs="Calibri"/>
-          <w:shd w:val="clear" w:color="auto" w:fill="FFFFFF"/>
-        </w:rPr>
-        <w:t>fornecer um canal de comunicação fora do aplicativo.</w:t>
-      </w:r>
-    </w:p>
-    <w:p>
-      <w:pPr>
-        <w:spacing w:after="0" w:line="360" w:lineRule="auto"/>
-        <w:jc w:val="both"/>
-        <w:rPr>
-          <w:rFonts w:ascii="Calibri" w:eastAsia="Calibri" w:hAnsi="Calibri" w:cs="Calibri"/>
-          <w:shd w:val="clear" w:color="auto" w:fill="FFFFFF"/>
-        </w:rPr>
-      </w:pPr>
-      <w:r>
-        <w:rPr>
-          <w:rFonts w:ascii="Calibri" w:eastAsia="Calibri" w:hAnsi="Calibri" w:cs="Calibri"/>
-          <w:shd w:val="clear" w:color="auto" w:fill="FFFFFF"/>
-        </w:rPr>
-        <w:t>RF08 – O aplicativo deve permitir que o encontro entre dois usuários sejam marcado.</w:t>
-      </w:r>
-    </w:p>
-    <w:p>
-      <w:pPr>
-        <w:spacing w:after="0" w:line="360" w:lineRule="auto"/>
-        <w:jc w:val="both"/>
-        <w:rPr>
-          <w:rFonts w:ascii="Calibri" w:eastAsia="Calibri" w:hAnsi="Calibri" w:cs="Calibri"/>
-          <w:shd w:val="clear" w:color="auto" w:fill="FFFFFF"/>
-        </w:rPr>
-      </w:pPr>
-      <w:r>
-        <w:rPr>
-          <w:rFonts w:ascii="Calibri" w:eastAsia="Calibri" w:hAnsi="Calibri" w:cs="Calibri"/>
-          <w:shd w:val="clear" w:color="auto" w:fill="FFFFFF"/>
-        </w:rPr>
-        <w:t xml:space="preserve">RF09 – O aplicativo deve lembrar </w:t>
+        <w:t>8</w:t>
+      </w:r>
+      <w:r>
+        <w:rPr>
+          <w:rFonts w:ascii="Calibri" w:eastAsia="Calibri" w:hAnsi="Calibri" w:cs="Calibri"/>
+          <w:shd w:val="clear" w:color="auto" w:fill="FFFFFF"/>
+        </w:rPr>
+        <w:t xml:space="preserve"> – O aplicativo deve lembrar </w:t>
       </w:r>
       <w:r>
         <w:rPr>
@@ -1944,11 +1564,14 @@
       </w:pPr>
       <w:r>
         <w:object w:dxaOrig="5287" w:dyaOrig="3954">
-          <v:rect id="rectole0000000001" o:spid="_x0000_i1026" style="width:264.6pt;height:198pt" o:ole="" o:preferrelative="t" stroked="f">
-            <v:imagedata r:id="rId9" o:title=""/>
+          <v:rect id="rectole0000000001" o:spid="_x0000_i1025" style="width:264.6pt;height:198pt" o:ole="" o:preferrelative="t" stroked="f">
+            <v:imagedata r:id="rId8" o:title=""/>
           </v:rect>
-          <o:OLEObject Type="Embed" ProgID="StaticMetafile" ShapeID="rectole0000000001" DrawAspect="Content" ObjectID="_1615288467" r:id="rId10"/>
+          <o:OLEObject Type="Embed" ProgID="StaticMetafile" ShapeID="rectole0000000001" DrawAspect="Content" ObjectID="_1615311565" r:id="rId9"/>
         </w:object>
+      </w:r>
+      <w:r>
+        <w:t>;</w:t>
       </w:r>
     </w:p>
     <w:p>
@@ -1995,49 +1618,41 @@
         <w:rPr>
           <w:rFonts w:ascii="Calibri" w:eastAsia="Calibri" w:hAnsi="Calibri" w:cs="Calibri"/>
         </w:rPr>
-        <w:t xml:space="preserve">Descreva aqui como </w:t>
+        <w:t xml:space="preserve">Após a conclusão de cada atividade conforme o cronograma do projeto, serão realizadas simulações da função buscando analisar se o que foi desenvolvido atende </w:t>
+      </w:r>
+      <w:r>
+        <w:rPr>
+          <w:rFonts w:ascii="Calibri" w:eastAsia="Calibri" w:hAnsi="Calibri" w:cs="Calibri"/>
+        </w:rPr>
+        <w:t xml:space="preserve">aos requisitos do projeto. Cada funcionalidade irá passar por testes de desempenho, carga e stress. Os dados obtidos serão analisandos junto dos relatórios fornecidos pela </w:t>
       </w:r>
       <w:proofErr w:type="spellStart"/>
       <w:r>
         <w:rPr>
           <w:rFonts w:ascii="Calibri" w:eastAsia="Calibri" w:hAnsi="Calibri" w:cs="Calibri"/>
         </w:rPr>
-        <w:t>voce</w:t>
+        <w:t>Firebase</w:t>
       </w:r>
       <w:proofErr w:type="spellEnd"/>
       <w:r>
         <w:rPr>
           <w:rFonts w:ascii="Calibri" w:eastAsia="Calibri" w:hAnsi="Calibri" w:cs="Calibri"/>
         </w:rPr>
-        <w:t xml:space="preserve"> pretende organizar o plano de testes de valid</w:t>
-      </w:r>
-      <w:r>
-        <w:rPr>
-          <w:rFonts w:ascii="Calibri" w:eastAsia="Calibri" w:hAnsi="Calibri" w:cs="Calibri"/>
-        </w:rPr>
-        <w:t>ação da solução desenvolvida.</w:t>
-      </w:r>
-    </w:p>
-    <w:p>
-      <w:pPr>
-        <w:spacing w:after="200" w:line="276" w:lineRule="auto"/>
-        <w:rPr>
-          <w:rFonts w:ascii="Calibri" w:eastAsia="Calibri" w:hAnsi="Calibri" w:cs="Calibri"/>
-        </w:rPr>
-      </w:pPr>
-    </w:p>
-    <w:p>
-      <w:pPr>
-        <w:spacing w:after="200" w:line="276" w:lineRule="auto"/>
-        <w:rPr>
-          <w:rFonts w:ascii="Calibri" w:eastAsia="Calibri" w:hAnsi="Calibri" w:cs="Calibri"/>
-        </w:rPr>
-      </w:pPr>
-      <w:r>
-        <w:rPr>
-          <w:rFonts w:ascii="Calibri" w:eastAsia="Calibri" w:hAnsi="Calibri" w:cs="Calibri"/>
-        </w:rPr>
-        <w:t>A homologação ocorrerá após o desenvolvimento do aplicativo a um ponto em que seja possível simular a sua utilização com usuários. Serão realizadas entrevistas com alunos e professores buscando quantificar o nível de aceitação do aplicativo. Após a etapa de entrevistas serão gerados relatórios oficializando as respostas do entrevistados.</w:t>
+        <w:t xml:space="preserve"> </w:t>
+      </w:r>
+      <w:proofErr w:type="spellStart"/>
+      <w:r>
+        <w:rPr>
+          <w:rFonts w:ascii="Calibri" w:eastAsia="Calibri" w:hAnsi="Calibri" w:cs="Calibri"/>
+        </w:rPr>
+        <w:t>Analytics</w:t>
+      </w:r>
+      <w:proofErr w:type="spellEnd"/>
+      <w:r>
+        <w:rPr>
+          <w:rFonts w:ascii="Calibri" w:eastAsia="Calibri" w:hAnsi="Calibri" w:cs="Calibri"/>
+        </w:rPr>
+        <w:t>.</w:t>
       </w:r>
     </w:p>
     <w:p>
@@ -2070,16 +1685,7 @@
           <w:color w:val="4F81BD"/>
           <w:sz w:val="24"/>
         </w:rPr>
-        <w:lastRenderedPageBreak/>
-        <w:t>C</w:t>
-      </w:r>
-      <w:r>
-        <w:rPr>
-          <w:rFonts w:ascii="Cambria" w:eastAsia="Cambria" w:hAnsi="Cambria" w:cs="Cambria"/>
-          <w:color w:val="4F81BD"/>
-          <w:sz w:val="24"/>
-        </w:rPr>
-        <w:t>ronograma para execução do projeto</w:t>
+        <w:t>Cronograma para execução do projeto</w:t>
       </w:r>
     </w:p>
     <w:p>
@@ -2087,21 +1693,1674 @@
         <w:spacing w:after="200" w:line="276" w:lineRule="auto"/>
         <w:rPr>
           <w:rFonts w:ascii="Calibri" w:eastAsia="Calibri" w:hAnsi="Calibri" w:cs="Calibri"/>
-          <w:sz w:val="6"/>
-        </w:rPr>
-      </w:pPr>
-      <w:r>
-        <w:rPr>
-          <w:rFonts w:ascii="Calibri" w:eastAsia="Calibri" w:hAnsi="Calibri" w:cs="Calibri"/>
-        </w:rPr>
-        <w:t>E</w:t>
-      </w:r>
-      <w:r>
-        <w:rPr>
-          <w:rFonts w:ascii="Calibri" w:eastAsia="Calibri" w:hAnsi="Calibri" w:cs="Calibri"/>
-        </w:rPr>
-        <w:t>nquadrar as etapas das entregas dos requisitos funcionais dentro do cronograma da disciplina publicado no AVA, ou seja, estabelecer para cada semana, o que vai ser entregue a partir do levantamento de requisitos funcionais.</w:t>
-      </w:r>
+        </w:rPr>
+      </w:pPr>
+      <w:r>
+        <w:rPr>
+          <w:rFonts w:ascii="Calibri" w:eastAsia="Calibri" w:hAnsi="Calibri" w:cs="Calibri"/>
+        </w:rPr>
+        <w:t>Enquadrar as etapas das entregas dos requisitos funcionais dentro do cronograma da disciplina publicado no AVA, ou seja, estabelecer para cada semana, o que vai ser entregue a partir do levantamento de requisitos funcionais.</w:t>
+      </w:r>
+    </w:p>
+    <w:p>
+      <w:pPr>
+        <w:spacing w:after="200" w:line="276" w:lineRule="auto"/>
+        <w:rPr>
+          <w:rFonts w:ascii="Calibri" w:eastAsia="Calibri" w:hAnsi="Calibri" w:cs="Calibri"/>
+        </w:rPr>
+      </w:pPr>
+    </w:p>
+    <w:p>
+      <w:pPr>
+        <w:spacing w:after="200" w:line="276" w:lineRule="auto"/>
+        <w:rPr>
+          <w:rFonts w:ascii="Calibri" w:eastAsia="Calibri" w:hAnsi="Calibri" w:cs="Calibri"/>
+        </w:rPr>
+      </w:pPr>
+    </w:p>
+    <w:tbl>
+      <w:tblPr>
+        <w:tblStyle w:val="Tabelacomgrade"/>
+        <w:tblW w:w="9464" w:type="dxa"/>
+        <w:tblLook w:val="04A0" w:firstRow="1" w:lastRow="0" w:firstColumn="1" w:lastColumn="0" w:noHBand="0" w:noVBand="1"/>
+      </w:tblPr>
+      <w:tblGrid>
+        <w:gridCol w:w="440"/>
+        <w:gridCol w:w="4630"/>
+        <w:gridCol w:w="1293"/>
+        <w:gridCol w:w="1278"/>
+        <w:gridCol w:w="1823"/>
+      </w:tblGrid>
+      <w:tr>
+        <w:trPr>
+          <w:trHeight w:val="416"/>
+        </w:trPr>
+        <w:tc>
+          <w:tcPr>
+            <w:tcW w:w="440" w:type="dxa"/>
+          </w:tcPr>
+          <w:p>
+            <w:pPr>
+              <w:jc w:val="center"/>
+              <w:rPr>
+                <w:rFonts w:ascii="Calibri" w:eastAsia="Calibri" w:hAnsi="Calibri" w:cs="Calibri"/>
+                <w:b/>
+              </w:rPr>
+            </w:pPr>
+            <w:r>
+              <w:rPr>
+                <w:rFonts w:ascii="Calibri" w:eastAsia="Calibri" w:hAnsi="Calibri" w:cs="Calibri"/>
+                <w:b/>
+              </w:rPr>
+              <w:lastRenderedPageBreak/>
+              <w:t>#</w:t>
+            </w:r>
+          </w:p>
+        </w:tc>
+        <w:tc>
+          <w:tcPr>
+            <w:tcW w:w="4630" w:type="dxa"/>
+          </w:tcPr>
+          <w:p>
+            <w:pPr>
+              <w:spacing w:line="276" w:lineRule="auto"/>
+              <w:jc w:val="center"/>
+              <w:rPr>
+                <w:rFonts w:ascii="Calibri" w:eastAsia="Calibri" w:hAnsi="Calibri" w:cs="Calibri"/>
+                <w:b/>
+              </w:rPr>
+            </w:pPr>
+            <w:r>
+              <w:rPr>
+                <w:rFonts w:ascii="Calibri" w:eastAsia="Calibri" w:hAnsi="Calibri" w:cs="Calibri"/>
+                <w:b/>
+              </w:rPr>
+              <w:t>Atividade</w:t>
+            </w:r>
+          </w:p>
+        </w:tc>
+        <w:tc>
+          <w:tcPr>
+            <w:tcW w:w="1293" w:type="dxa"/>
+          </w:tcPr>
+          <w:p>
+            <w:pPr>
+              <w:spacing w:line="276" w:lineRule="auto"/>
+              <w:jc w:val="center"/>
+              <w:rPr>
+                <w:rFonts w:ascii="Calibri" w:eastAsia="Calibri" w:hAnsi="Calibri" w:cs="Calibri"/>
+                <w:b/>
+              </w:rPr>
+            </w:pPr>
+            <w:r>
+              <w:rPr>
+                <w:rFonts w:ascii="Calibri" w:eastAsia="Calibri" w:hAnsi="Calibri" w:cs="Calibri"/>
+                <w:b/>
+              </w:rPr>
+              <w:t>Início</w:t>
+            </w:r>
+          </w:p>
+        </w:tc>
+        <w:tc>
+          <w:tcPr>
+            <w:tcW w:w="1278" w:type="dxa"/>
+          </w:tcPr>
+          <w:p>
+            <w:pPr>
+              <w:spacing w:line="276" w:lineRule="auto"/>
+              <w:jc w:val="center"/>
+              <w:rPr>
+                <w:rFonts w:ascii="Calibri" w:eastAsia="Calibri" w:hAnsi="Calibri" w:cs="Calibri"/>
+                <w:b/>
+              </w:rPr>
+            </w:pPr>
+            <w:r>
+              <w:rPr>
+                <w:rFonts w:ascii="Calibri" w:eastAsia="Calibri" w:hAnsi="Calibri" w:cs="Calibri"/>
+                <w:b/>
+              </w:rPr>
+              <w:t>Fim</w:t>
+            </w:r>
+          </w:p>
+        </w:tc>
+        <w:tc>
+          <w:tcPr>
+            <w:tcW w:w="1823" w:type="dxa"/>
+          </w:tcPr>
+          <w:p>
+            <w:pPr>
+              <w:spacing w:line="276" w:lineRule="auto"/>
+              <w:jc w:val="center"/>
+              <w:rPr>
+                <w:rFonts w:ascii="Calibri" w:eastAsia="Calibri" w:hAnsi="Calibri" w:cs="Calibri"/>
+                <w:b/>
+              </w:rPr>
+            </w:pPr>
+            <w:r>
+              <w:rPr>
+                <w:rFonts w:ascii="Calibri" w:eastAsia="Calibri" w:hAnsi="Calibri" w:cs="Calibri"/>
+                <w:b/>
+              </w:rPr>
+              <w:t>Responsável</w:t>
+            </w:r>
+          </w:p>
+        </w:tc>
+      </w:tr>
+      <w:tr>
+        <w:tc>
+          <w:tcPr>
+            <w:tcW w:w="440" w:type="dxa"/>
+          </w:tcPr>
+          <w:p>
+            <w:pPr>
+              <w:jc w:val="center"/>
+              <w:rPr>
+                <w:rFonts w:ascii="Calibri" w:eastAsia="Calibri" w:hAnsi="Calibri" w:cs="Calibri"/>
+                <w:b/>
+              </w:rPr>
+            </w:pPr>
+            <w:r>
+              <w:rPr>
+                <w:rFonts w:ascii="Calibri" w:eastAsia="Calibri" w:hAnsi="Calibri" w:cs="Calibri"/>
+                <w:b/>
+              </w:rPr>
+              <w:t>1</w:t>
+            </w:r>
+          </w:p>
+        </w:tc>
+        <w:tc>
+          <w:tcPr>
+            <w:tcW w:w="4630" w:type="dxa"/>
+          </w:tcPr>
+          <w:p>
+            <w:pPr>
+              <w:spacing w:line="276" w:lineRule="auto"/>
+              <w:rPr>
+                <w:rFonts w:ascii="Calibri" w:eastAsia="Calibri" w:hAnsi="Calibri" w:cs="Calibri"/>
+              </w:rPr>
+            </w:pPr>
+            <w:r>
+              <w:rPr>
+                <w:rFonts w:ascii="Calibri" w:eastAsia="Calibri" w:hAnsi="Calibri" w:cs="Calibri"/>
+              </w:rPr>
+              <w:t xml:space="preserve">(N1) </w:t>
+            </w:r>
+            <w:proofErr w:type="spellStart"/>
+            <w:r>
+              <w:rPr>
+                <w:rFonts w:ascii="Calibri" w:eastAsia="Calibri" w:hAnsi="Calibri" w:cs="Calibri"/>
+              </w:rPr>
+              <w:t>Hello</w:t>
+            </w:r>
+            <w:proofErr w:type="spellEnd"/>
+            <w:r>
+              <w:rPr>
+                <w:rFonts w:ascii="Calibri" w:eastAsia="Calibri" w:hAnsi="Calibri" w:cs="Calibri"/>
+              </w:rPr>
+              <w:t xml:space="preserve"> World!</w:t>
+            </w:r>
+          </w:p>
+        </w:tc>
+        <w:tc>
+          <w:tcPr>
+            <w:tcW w:w="1293" w:type="dxa"/>
+          </w:tcPr>
+          <w:p>
+            <w:pPr>
+              <w:spacing w:line="276" w:lineRule="auto"/>
+              <w:rPr>
+                <w:rFonts w:ascii="Calibri" w:eastAsia="Calibri" w:hAnsi="Calibri" w:cs="Calibri"/>
+              </w:rPr>
+            </w:pPr>
+            <w:r>
+              <w:rPr>
+                <w:rFonts w:ascii="Calibri" w:eastAsia="Calibri" w:hAnsi="Calibri" w:cs="Calibri"/>
+              </w:rPr>
+              <w:t>14/03/2019</w:t>
+            </w:r>
+          </w:p>
+        </w:tc>
+        <w:tc>
+          <w:tcPr>
+            <w:tcW w:w="1278" w:type="dxa"/>
+          </w:tcPr>
+          <w:p>
+            <w:pPr>
+              <w:spacing w:line="276" w:lineRule="auto"/>
+              <w:rPr>
+                <w:rFonts w:ascii="Calibri" w:eastAsia="Calibri" w:hAnsi="Calibri" w:cs="Calibri"/>
+              </w:rPr>
+            </w:pPr>
+            <w:r>
+              <w:rPr>
+                <w:rFonts w:ascii="Calibri" w:eastAsia="Calibri" w:hAnsi="Calibri" w:cs="Calibri"/>
+              </w:rPr>
+              <w:t>21/03/2019</w:t>
+            </w:r>
+          </w:p>
+        </w:tc>
+        <w:tc>
+          <w:tcPr>
+            <w:tcW w:w="1823" w:type="dxa"/>
+          </w:tcPr>
+          <w:p>
+            <w:pPr>
+              <w:spacing w:line="276" w:lineRule="auto"/>
+              <w:rPr>
+                <w:rFonts w:ascii="Calibri" w:eastAsia="Calibri" w:hAnsi="Calibri" w:cs="Calibri"/>
+              </w:rPr>
+            </w:pPr>
+            <w:r>
+              <w:rPr>
+                <w:rFonts w:ascii="Calibri" w:eastAsia="Calibri" w:hAnsi="Calibri" w:cs="Calibri"/>
+              </w:rPr>
+              <w:t>Lucas e Nathan</w:t>
+            </w:r>
+          </w:p>
+        </w:tc>
+      </w:tr>
+      <w:tr>
+        <w:tc>
+          <w:tcPr>
+            <w:tcW w:w="440" w:type="dxa"/>
+          </w:tcPr>
+          <w:p>
+            <w:pPr>
+              <w:jc w:val="center"/>
+              <w:rPr>
+                <w:rFonts w:ascii="Calibri" w:eastAsia="Calibri" w:hAnsi="Calibri" w:cs="Calibri"/>
+                <w:b/>
+              </w:rPr>
+            </w:pPr>
+            <w:r>
+              <w:rPr>
+                <w:rFonts w:ascii="Calibri" w:eastAsia="Calibri" w:hAnsi="Calibri" w:cs="Calibri"/>
+                <w:b/>
+              </w:rPr>
+              <w:t>2</w:t>
+            </w:r>
+          </w:p>
+        </w:tc>
+        <w:tc>
+          <w:tcPr>
+            <w:tcW w:w="4630" w:type="dxa"/>
+          </w:tcPr>
+          <w:p>
+            <w:pPr>
+              <w:spacing w:line="276" w:lineRule="auto"/>
+              <w:rPr>
+                <w:rFonts w:ascii="Calibri" w:eastAsia="Calibri" w:hAnsi="Calibri" w:cs="Calibri"/>
+              </w:rPr>
+            </w:pPr>
+            <w:r>
+              <w:rPr>
+                <w:rFonts w:ascii="Calibri" w:eastAsia="Calibri" w:hAnsi="Calibri" w:cs="Calibri"/>
+              </w:rPr>
+              <w:t>(N2) Proposta Comercial e PITCH 5</w:t>
+            </w:r>
+          </w:p>
+        </w:tc>
+        <w:tc>
+          <w:tcPr>
+            <w:tcW w:w="1293" w:type="dxa"/>
+          </w:tcPr>
+          <w:p>
+            <w:pPr>
+              <w:spacing w:line="276" w:lineRule="auto"/>
+              <w:rPr>
+                <w:rFonts w:ascii="Calibri" w:eastAsia="Calibri" w:hAnsi="Calibri" w:cs="Calibri"/>
+              </w:rPr>
+            </w:pPr>
+            <w:r>
+              <w:rPr>
+                <w:rFonts w:ascii="Calibri" w:eastAsia="Calibri" w:hAnsi="Calibri" w:cs="Calibri"/>
+              </w:rPr>
+              <w:t>22/03/2019</w:t>
+            </w:r>
+          </w:p>
+        </w:tc>
+        <w:tc>
+          <w:tcPr>
+            <w:tcW w:w="1278" w:type="dxa"/>
+          </w:tcPr>
+          <w:p>
+            <w:pPr>
+              <w:spacing w:line="276" w:lineRule="auto"/>
+              <w:rPr>
+                <w:rFonts w:ascii="Calibri" w:eastAsia="Calibri" w:hAnsi="Calibri" w:cs="Calibri"/>
+              </w:rPr>
+            </w:pPr>
+            <w:r>
+              <w:rPr>
+                <w:rFonts w:ascii="Calibri" w:eastAsia="Calibri" w:hAnsi="Calibri" w:cs="Calibri"/>
+              </w:rPr>
+              <w:t>28/03/2019</w:t>
+            </w:r>
+          </w:p>
+        </w:tc>
+        <w:tc>
+          <w:tcPr>
+            <w:tcW w:w="1823" w:type="dxa"/>
+          </w:tcPr>
+          <w:p>
+            <w:pPr>
+              <w:spacing w:line="276" w:lineRule="auto"/>
+              <w:rPr>
+                <w:rFonts w:ascii="Calibri" w:eastAsia="Calibri" w:hAnsi="Calibri" w:cs="Calibri"/>
+              </w:rPr>
+            </w:pPr>
+            <w:r>
+              <w:rPr>
+                <w:rFonts w:ascii="Calibri" w:eastAsia="Calibri" w:hAnsi="Calibri" w:cs="Calibri"/>
+              </w:rPr>
+              <w:t>Lucas e Nathan</w:t>
+            </w:r>
+          </w:p>
+        </w:tc>
+      </w:tr>
+      <w:tr>
+        <w:tc>
+          <w:tcPr>
+            <w:tcW w:w="440" w:type="dxa"/>
+          </w:tcPr>
+          <w:p>
+            <w:pPr>
+              <w:jc w:val="center"/>
+              <w:rPr>
+                <w:rFonts w:ascii="Calibri" w:eastAsia="Calibri" w:hAnsi="Calibri" w:cs="Calibri"/>
+                <w:b/>
+              </w:rPr>
+            </w:pPr>
+            <w:r>
+              <w:rPr>
+                <w:rFonts w:ascii="Calibri" w:eastAsia="Calibri" w:hAnsi="Calibri" w:cs="Calibri"/>
+                <w:b/>
+              </w:rPr>
+              <w:t>3</w:t>
+            </w:r>
+          </w:p>
+        </w:tc>
+        <w:tc>
+          <w:tcPr>
+            <w:tcW w:w="4630" w:type="dxa"/>
+          </w:tcPr>
+          <w:p>
+            <w:pPr>
+              <w:spacing w:line="276" w:lineRule="auto"/>
+              <w:rPr>
+                <w:rFonts w:ascii="Calibri" w:eastAsia="Calibri" w:hAnsi="Calibri" w:cs="Calibri"/>
+              </w:rPr>
+            </w:pPr>
+            <w:r>
+              <w:rPr>
+                <w:rFonts w:ascii="Calibri" w:eastAsia="Calibri" w:hAnsi="Calibri" w:cs="Calibri"/>
+              </w:rPr>
+              <w:t>Desenvolvimento de aplicativo base com Android Studio</w:t>
+            </w:r>
+          </w:p>
+        </w:tc>
+        <w:tc>
+          <w:tcPr>
+            <w:tcW w:w="1293" w:type="dxa"/>
+          </w:tcPr>
+          <w:p>
+            <w:pPr>
+              <w:spacing w:line="276" w:lineRule="auto"/>
+              <w:rPr>
+                <w:rFonts w:ascii="Calibri" w:eastAsia="Calibri" w:hAnsi="Calibri" w:cs="Calibri"/>
+              </w:rPr>
+            </w:pPr>
+            <w:r>
+              <w:rPr>
+                <w:rFonts w:ascii="Calibri" w:eastAsia="Calibri" w:hAnsi="Calibri" w:cs="Calibri"/>
+              </w:rPr>
+              <w:t>29/03/2019</w:t>
+            </w:r>
+          </w:p>
+        </w:tc>
+        <w:tc>
+          <w:tcPr>
+            <w:tcW w:w="1278" w:type="dxa"/>
+          </w:tcPr>
+          <w:p>
+            <w:pPr>
+              <w:spacing w:line="276" w:lineRule="auto"/>
+              <w:rPr>
+                <w:rFonts w:ascii="Calibri" w:eastAsia="Calibri" w:hAnsi="Calibri" w:cs="Calibri"/>
+              </w:rPr>
+            </w:pPr>
+            <w:r>
+              <w:rPr>
+                <w:rFonts w:ascii="Calibri" w:eastAsia="Calibri" w:hAnsi="Calibri" w:cs="Calibri"/>
+              </w:rPr>
+              <w:t>04/04/2019</w:t>
+            </w:r>
+          </w:p>
+        </w:tc>
+        <w:tc>
+          <w:tcPr>
+            <w:tcW w:w="1823" w:type="dxa"/>
+          </w:tcPr>
+          <w:p>
+            <w:pPr>
+              <w:spacing w:line="276" w:lineRule="auto"/>
+              <w:rPr>
+                <w:rFonts w:ascii="Calibri" w:eastAsia="Calibri" w:hAnsi="Calibri" w:cs="Calibri"/>
+              </w:rPr>
+            </w:pPr>
+          </w:p>
+        </w:tc>
+      </w:tr>
+      <w:tr>
+        <w:tc>
+          <w:tcPr>
+            <w:tcW w:w="440" w:type="dxa"/>
+          </w:tcPr>
+          <w:p>
+            <w:pPr>
+              <w:jc w:val="center"/>
+              <w:rPr>
+                <w:rFonts w:ascii="Calibri" w:eastAsia="Calibri" w:hAnsi="Calibri" w:cs="Calibri"/>
+                <w:b/>
+              </w:rPr>
+            </w:pPr>
+            <w:r>
+              <w:rPr>
+                <w:rFonts w:ascii="Calibri" w:eastAsia="Calibri" w:hAnsi="Calibri" w:cs="Calibri"/>
+                <w:b/>
+              </w:rPr>
+              <w:t>4</w:t>
+            </w:r>
+          </w:p>
+        </w:tc>
+        <w:tc>
+          <w:tcPr>
+            <w:tcW w:w="4630" w:type="dxa"/>
+          </w:tcPr>
+          <w:p>
+            <w:pPr>
+              <w:spacing w:line="276" w:lineRule="auto"/>
+              <w:rPr>
+                <w:rFonts w:ascii="Calibri" w:eastAsia="Calibri" w:hAnsi="Calibri" w:cs="Calibri"/>
+              </w:rPr>
+            </w:pPr>
+            <w:r>
+              <w:rPr>
+                <w:rFonts w:ascii="Calibri" w:eastAsia="Calibri" w:hAnsi="Calibri" w:cs="Calibri"/>
+              </w:rPr>
+              <w:t>Desenho de telas</w:t>
+            </w:r>
+          </w:p>
+        </w:tc>
+        <w:tc>
+          <w:tcPr>
+            <w:tcW w:w="1293" w:type="dxa"/>
+          </w:tcPr>
+          <w:p>
+            <w:pPr>
+              <w:spacing w:line="276" w:lineRule="auto"/>
+              <w:rPr>
+                <w:rFonts w:ascii="Calibri" w:eastAsia="Calibri" w:hAnsi="Calibri" w:cs="Calibri"/>
+              </w:rPr>
+            </w:pPr>
+            <w:r>
+              <w:rPr>
+                <w:rFonts w:ascii="Calibri" w:eastAsia="Calibri" w:hAnsi="Calibri" w:cs="Calibri"/>
+              </w:rPr>
+              <w:t>05/04/2019</w:t>
+            </w:r>
+          </w:p>
+        </w:tc>
+        <w:tc>
+          <w:tcPr>
+            <w:tcW w:w="1278" w:type="dxa"/>
+          </w:tcPr>
+          <w:p>
+            <w:pPr>
+              <w:spacing w:line="276" w:lineRule="auto"/>
+              <w:rPr>
+                <w:rFonts w:ascii="Calibri" w:eastAsia="Calibri" w:hAnsi="Calibri" w:cs="Calibri"/>
+              </w:rPr>
+            </w:pPr>
+            <w:r>
+              <w:rPr>
+                <w:rFonts w:ascii="Calibri" w:eastAsia="Calibri" w:hAnsi="Calibri" w:cs="Calibri"/>
+              </w:rPr>
+              <w:t>11/04/2019</w:t>
+            </w:r>
+          </w:p>
+        </w:tc>
+        <w:tc>
+          <w:tcPr>
+            <w:tcW w:w="1823" w:type="dxa"/>
+          </w:tcPr>
+          <w:p>
+            <w:pPr>
+              <w:spacing w:line="276" w:lineRule="auto"/>
+              <w:rPr>
+                <w:rFonts w:ascii="Calibri" w:eastAsia="Calibri" w:hAnsi="Calibri" w:cs="Calibri"/>
+              </w:rPr>
+            </w:pPr>
+          </w:p>
+        </w:tc>
+      </w:tr>
+      <w:tr>
+        <w:tc>
+          <w:tcPr>
+            <w:tcW w:w="440" w:type="dxa"/>
+          </w:tcPr>
+          <w:p>
+            <w:pPr>
+              <w:jc w:val="center"/>
+              <w:rPr>
+                <w:rFonts w:ascii="Calibri" w:eastAsia="Calibri" w:hAnsi="Calibri" w:cs="Calibri"/>
+                <w:b/>
+              </w:rPr>
+            </w:pPr>
+            <w:r>
+              <w:rPr>
+                <w:rFonts w:ascii="Calibri" w:eastAsia="Calibri" w:hAnsi="Calibri" w:cs="Calibri"/>
+                <w:b/>
+              </w:rPr>
+              <w:t>5</w:t>
+            </w:r>
+          </w:p>
+        </w:tc>
+        <w:tc>
+          <w:tcPr>
+            <w:tcW w:w="4630" w:type="dxa"/>
+          </w:tcPr>
+          <w:p>
+            <w:pPr>
+              <w:spacing w:line="276" w:lineRule="auto"/>
+              <w:rPr>
+                <w:rFonts w:ascii="Calibri" w:eastAsia="Calibri" w:hAnsi="Calibri" w:cs="Calibri"/>
+              </w:rPr>
+            </w:pPr>
+            <w:r>
+              <w:rPr>
+                <w:rFonts w:ascii="Calibri" w:eastAsia="Calibri" w:hAnsi="Calibri" w:cs="Calibri"/>
+              </w:rPr>
+              <w:t>Desenvolvimento de funcionalidades</w:t>
+            </w:r>
+          </w:p>
+        </w:tc>
+        <w:tc>
+          <w:tcPr>
+            <w:tcW w:w="1293" w:type="dxa"/>
+          </w:tcPr>
+          <w:p>
+            <w:pPr>
+              <w:spacing w:line="276" w:lineRule="auto"/>
+              <w:rPr>
+                <w:rFonts w:ascii="Calibri" w:eastAsia="Calibri" w:hAnsi="Calibri" w:cs="Calibri"/>
+              </w:rPr>
+            </w:pPr>
+            <w:r>
+              <w:rPr>
+                <w:rFonts w:ascii="Calibri" w:eastAsia="Calibri" w:hAnsi="Calibri" w:cs="Calibri"/>
+              </w:rPr>
+              <w:t>12/04/2019</w:t>
+            </w:r>
+          </w:p>
+        </w:tc>
+        <w:tc>
+          <w:tcPr>
+            <w:tcW w:w="1278" w:type="dxa"/>
+          </w:tcPr>
+          <w:p>
+            <w:pPr>
+              <w:spacing w:line="276" w:lineRule="auto"/>
+              <w:rPr>
+                <w:rFonts w:ascii="Calibri" w:eastAsia="Calibri" w:hAnsi="Calibri" w:cs="Calibri"/>
+              </w:rPr>
+            </w:pPr>
+            <w:r>
+              <w:rPr>
+                <w:rFonts w:ascii="Calibri" w:eastAsia="Calibri" w:hAnsi="Calibri" w:cs="Calibri"/>
+              </w:rPr>
+              <w:t>18/04/2019</w:t>
+            </w:r>
+          </w:p>
+        </w:tc>
+        <w:tc>
+          <w:tcPr>
+            <w:tcW w:w="1823" w:type="dxa"/>
+          </w:tcPr>
+          <w:p>
+            <w:pPr>
+              <w:spacing w:line="276" w:lineRule="auto"/>
+              <w:rPr>
+                <w:rFonts w:ascii="Calibri" w:eastAsia="Calibri" w:hAnsi="Calibri" w:cs="Calibri"/>
+              </w:rPr>
+            </w:pPr>
+          </w:p>
+        </w:tc>
+      </w:tr>
+      <w:tr>
+        <w:tc>
+          <w:tcPr>
+            <w:tcW w:w="440" w:type="dxa"/>
+          </w:tcPr>
+          <w:p>
+            <w:pPr>
+              <w:jc w:val="center"/>
+              <w:rPr>
+                <w:rFonts w:ascii="Calibri" w:eastAsia="Calibri" w:hAnsi="Calibri" w:cs="Calibri"/>
+                <w:b/>
+              </w:rPr>
+            </w:pPr>
+            <w:r>
+              <w:rPr>
+                <w:rFonts w:ascii="Calibri" w:eastAsia="Calibri" w:hAnsi="Calibri" w:cs="Calibri"/>
+                <w:b/>
+              </w:rPr>
+              <w:t>6</w:t>
+            </w:r>
+          </w:p>
+        </w:tc>
+        <w:tc>
+          <w:tcPr>
+            <w:tcW w:w="4630" w:type="dxa"/>
+          </w:tcPr>
+          <w:p>
+            <w:pPr>
+              <w:spacing w:line="276" w:lineRule="auto"/>
+              <w:rPr>
+                <w:rFonts w:ascii="Calibri" w:eastAsia="Calibri" w:hAnsi="Calibri" w:cs="Calibri"/>
+              </w:rPr>
+            </w:pPr>
+            <w:r>
+              <w:rPr>
+                <w:rFonts w:ascii="Calibri" w:eastAsia="Calibri" w:hAnsi="Calibri" w:cs="Calibri"/>
+              </w:rPr>
+              <w:t>Desenvolvimento de funcionalidades</w:t>
+            </w:r>
+          </w:p>
+        </w:tc>
+        <w:tc>
+          <w:tcPr>
+            <w:tcW w:w="1293" w:type="dxa"/>
+          </w:tcPr>
+          <w:p>
+            <w:pPr>
+              <w:spacing w:line="276" w:lineRule="auto"/>
+              <w:rPr>
+                <w:rFonts w:ascii="Calibri" w:eastAsia="Calibri" w:hAnsi="Calibri" w:cs="Calibri"/>
+              </w:rPr>
+            </w:pPr>
+            <w:r>
+              <w:rPr>
+                <w:rFonts w:ascii="Calibri" w:eastAsia="Calibri" w:hAnsi="Calibri" w:cs="Calibri"/>
+              </w:rPr>
+              <w:t>19/04/2019</w:t>
+            </w:r>
+          </w:p>
+        </w:tc>
+        <w:tc>
+          <w:tcPr>
+            <w:tcW w:w="1278" w:type="dxa"/>
+          </w:tcPr>
+          <w:p>
+            <w:pPr>
+              <w:spacing w:line="276" w:lineRule="auto"/>
+              <w:rPr>
+                <w:rFonts w:ascii="Calibri" w:eastAsia="Calibri" w:hAnsi="Calibri" w:cs="Calibri"/>
+              </w:rPr>
+            </w:pPr>
+            <w:r>
+              <w:rPr>
+                <w:rFonts w:ascii="Calibri" w:eastAsia="Calibri" w:hAnsi="Calibri" w:cs="Calibri"/>
+              </w:rPr>
+              <w:t>25/04/2019</w:t>
+            </w:r>
+          </w:p>
+        </w:tc>
+        <w:tc>
+          <w:tcPr>
+            <w:tcW w:w="1823" w:type="dxa"/>
+          </w:tcPr>
+          <w:p>
+            <w:pPr>
+              <w:spacing w:line="276" w:lineRule="auto"/>
+              <w:rPr>
+                <w:rFonts w:ascii="Calibri" w:eastAsia="Calibri" w:hAnsi="Calibri" w:cs="Calibri"/>
+              </w:rPr>
+            </w:pPr>
+          </w:p>
+        </w:tc>
+      </w:tr>
+      <w:tr>
+        <w:tc>
+          <w:tcPr>
+            <w:tcW w:w="440" w:type="dxa"/>
+          </w:tcPr>
+          <w:p>
+            <w:pPr>
+              <w:jc w:val="center"/>
+              <w:rPr>
+                <w:rFonts w:ascii="Calibri" w:eastAsia="Calibri" w:hAnsi="Calibri" w:cs="Calibri"/>
+                <w:b/>
+              </w:rPr>
+            </w:pPr>
+            <w:r>
+              <w:rPr>
+                <w:rFonts w:ascii="Calibri" w:eastAsia="Calibri" w:hAnsi="Calibri" w:cs="Calibri"/>
+                <w:b/>
+              </w:rPr>
+              <w:t>7</w:t>
+            </w:r>
+          </w:p>
+        </w:tc>
+        <w:tc>
+          <w:tcPr>
+            <w:tcW w:w="4630" w:type="dxa"/>
+          </w:tcPr>
+          <w:p>
+            <w:pPr>
+              <w:spacing w:line="276" w:lineRule="auto"/>
+              <w:rPr>
+                <w:rFonts w:ascii="Calibri" w:eastAsia="Calibri" w:hAnsi="Calibri" w:cs="Calibri"/>
+              </w:rPr>
+            </w:pPr>
+            <w:r>
+              <w:rPr>
+                <w:rFonts w:ascii="Calibri" w:eastAsia="Calibri" w:hAnsi="Calibri" w:cs="Calibri"/>
+              </w:rPr>
+              <w:t>(N3</w:t>
+            </w:r>
+            <w:r>
+              <w:rPr>
+                <w:rFonts w:ascii="Calibri" w:eastAsia="Calibri" w:hAnsi="Calibri" w:cs="Calibri"/>
+              </w:rPr>
+              <w:t>)</w:t>
+            </w:r>
+            <w:r>
+              <w:rPr>
+                <w:rFonts w:ascii="Calibri" w:eastAsia="Calibri" w:hAnsi="Calibri" w:cs="Calibri"/>
+              </w:rPr>
+              <w:t xml:space="preserve"> Avalia</w:t>
+            </w:r>
+            <w:r>
+              <w:rPr>
+                <w:rFonts w:ascii="Calibri" w:eastAsia="Calibri" w:hAnsi="Calibri" w:cs="Calibri"/>
+              </w:rPr>
+              <w:t xml:space="preserve">ção </w:t>
+            </w:r>
+            <w:r>
+              <w:rPr>
+                <w:rFonts w:ascii="Calibri" w:eastAsia="Calibri" w:hAnsi="Calibri" w:cs="Calibri"/>
+              </w:rPr>
+              <w:t>intermedi</w:t>
+            </w:r>
+            <w:r>
+              <w:rPr>
+                <w:rFonts w:ascii="Calibri" w:eastAsia="Calibri" w:hAnsi="Calibri" w:cs="Calibri"/>
+              </w:rPr>
+              <w:t>á</w:t>
+            </w:r>
+            <w:r>
+              <w:rPr>
+                <w:rFonts w:ascii="Calibri" w:eastAsia="Calibri" w:hAnsi="Calibri" w:cs="Calibri"/>
+              </w:rPr>
+              <w:t>ria 1</w:t>
+            </w:r>
+          </w:p>
+        </w:tc>
+        <w:tc>
+          <w:tcPr>
+            <w:tcW w:w="1293" w:type="dxa"/>
+          </w:tcPr>
+          <w:p>
+            <w:pPr>
+              <w:spacing w:line="276" w:lineRule="auto"/>
+              <w:rPr>
+                <w:rFonts w:ascii="Calibri" w:eastAsia="Calibri" w:hAnsi="Calibri" w:cs="Calibri"/>
+              </w:rPr>
+            </w:pPr>
+            <w:r>
+              <w:rPr>
+                <w:rFonts w:ascii="Calibri" w:eastAsia="Calibri" w:hAnsi="Calibri" w:cs="Calibri"/>
+              </w:rPr>
+              <w:t>26/04/2019</w:t>
+            </w:r>
+          </w:p>
+        </w:tc>
+        <w:tc>
+          <w:tcPr>
+            <w:tcW w:w="1278" w:type="dxa"/>
+          </w:tcPr>
+          <w:p>
+            <w:pPr>
+              <w:spacing w:line="276" w:lineRule="auto"/>
+              <w:rPr>
+                <w:rFonts w:ascii="Calibri" w:eastAsia="Calibri" w:hAnsi="Calibri" w:cs="Calibri"/>
+              </w:rPr>
+            </w:pPr>
+            <w:r>
+              <w:rPr>
+                <w:rFonts w:ascii="Calibri" w:eastAsia="Calibri" w:hAnsi="Calibri" w:cs="Calibri"/>
+              </w:rPr>
+              <w:t>02/05/2019</w:t>
+            </w:r>
+          </w:p>
+        </w:tc>
+        <w:tc>
+          <w:tcPr>
+            <w:tcW w:w="1823" w:type="dxa"/>
+          </w:tcPr>
+          <w:p>
+            <w:pPr>
+              <w:spacing w:line="276" w:lineRule="auto"/>
+              <w:rPr>
+                <w:rFonts w:ascii="Calibri" w:eastAsia="Calibri" w:hAnsi="Calibri" w:cs="Calibri"/>
+              </w:rPr>
+            </w:pPr>
+            <w:r>
+              <w:rPr>
+                <w:rFonts w:ascii="Calibri" w:eastAsia="Calibri" w:hAnsi="Calibri" w:cs="Calibri"/>
+              </w:rPr>
+              <w:t>Lucas e Nathan</w:t>
+            </w:r>
+          </w:p>
+        </w:tc>
+      </w:tr>
+      <w:tr>
+        <w:tc>
+          <w:tcPr>
+            <w:tcW w:w="440" w:type="dxa"/>
+          </w:tcPr>
+          <w:p>
+            <w:pPr>
+              <w:jc w:val="center"/>
+              <w:rPr>
+                <w:rFonts w:ascii="Calibri" w:eastAsia="Calibri" w:hAnsi="Calibri" w:cs="Calibri"/>
+                <w:b/>
+              </w:rPr>
+            </w:pPr>
+            <w:r>
+              <w:rPr>
+                <w:rFonts w:ascii="Calibri" w:eastAsia="Calibri" w:hAnsi="Calibri" w:cs="Calibri"/>
+                <w:b/>
+              </w:rPr>
+              <w:t>8</w:t>
+            </w:r>
+          </w:p>
+        </w:tc>
+        <w:tc>
+          <w:tcPr>
+            <w:tcW w:w="4630" w:type="dxa"/>
+          </w:tcPr>
+          <w:p>
+            <w:pPr>
+              <w:spacing w:line="276" w:lineRule="auto"/>
+              <w:rPr>
+                <w:rFonts w:ascii="Calibri" w:eastAsia="Calibri" w:hAnsi="Calibri" w:cs="Calibri"/>
+              </w:rPr>
+            </w:pPr>
+            <w:r>
+              <w:rPr>
+                <w:rFonts w:ascii="Calibri" w:eastAsia="Calibri" w:hAnsi="Calibri" w:cs="Calibri"/>
+              </w:rPr>
+              <w:t>Desenvolvimento de funcionalidades do chat</w:t>
+            </w:r>
+          </w:p>
+        </w:tc>
+        <w:tc>
+          <w:tcPr>
+            <w:tcW w:w="1293" w:type="dxa"/>
+          </w:tcPr>
+          <w:p>
+            <w:pPr>
+              <w:spacing w:line="276" w:lineRule="auto"/>
+              <w:rPr>
+                <w:rFonts w:ascii="Calibri" w:eastAsia="Calibri" w:hAnsi="Calibri" w:cs="Calibri"/>
+              </w:rPr>
+            </w:pPr>
+            <w:r>
+              <w:rPr>
+                <w:rFonts w:ascii="Calibri" w:eastAsia="Calibri" w:hAnsi="Calibri" w:cs="Calibri"/>
+              </w:rPr>
+              <w:t>03/05/2019</w:t>
+            </w:r>
+          </w:p>
+        </w:tc>
+        <w:tc>
+          <w:tcPr>
+            <w:tcW w:w="1278" w:type="dxa"/>
+          </w:tcPr>
+          <w:p>
+            <w:pPr>
+              <w:spacing w:line="276" w:lineRule="auto"/>
+              <w:rPr>
+                <w:rFonts w:ascii="Calibri" w:eastAsia="Calibri" w:hAnsi="Calibri" w:cs="Calibri"/>
+              </w:rPr>
+            </w:pPr>
+            <w:r>
+              <w:rPr>
+                <w:rFonts w:ascii="Calibri" w:eastAsia="Calibri" w:hAnsi="Calibri" w:cs="Calibri"/>
+              </w:rPr>
+              <w:t>09/05/2019</w:t>
+            </w:r>
+          </w:p>
+        </w:tc>
+        <w:tc>
+          <w:tcPr>
+            <w:tcW w:w="1823" w:type="dxa"/>
+          </w:tcPr>
+          <w:p>
+            <w:pPr>
+              <w:spacing w:line="276" w:lineRule="auto"/>
+              <w:rPr>
+                <w:rFonts w:ascii="Calibri" w:eastAsia="Calibri" w:hAnsi="Calibri" w:cs="Calibri"/>
+              </w:rPr>
+            </w:pPr>
+          </w:p>
+        </w:tc>
+      </w:tr>
+      <w:tr>
+        <w:tc>
+          <w:tcPr>
+            <w:tcW w:w="440" w:type="dxa"/>
+          </w:tcPr>
+          <w:p>
+            <w:pPr>
+              <w:jc w:val="center"/>
+              <w:rPr>
+                <w:rFonts w:ascii="Calibri" w:eastAsia="Calibri" w:hAnsi="Calibri" w:cs="Calibri"/>
+                <w:b/>
+              </w:rPr>
+            </w:pPr>
+            <w:r>
+              <w:rPr>
+                <w:rFonts w:ascii="Calibri" w:eastAsia="Calibri" w:hAnsi="Calibri" w:cs="Calibri"/>
+                <w:b/>
+              </w:rPr>
+              <w:t>9</w:t>
+            </w:r>
+          </w:p>
+        </w:tc>
+        <w:tc>
+          <w:tcPr>
+            <w:tcW w:w="4630" w:type="dxa"/>
+          </w:tcPr>
+          <w:p>
+            <w:pPr>
+              <w:spacing w:line="276" w:lineRule="auto"/>
+              <w:rPr>
+                <w:rFonts w:ascii="Calibri" w:eastAsia="Calibri" w:hAnsi="Calibri" w:cs="Calibri"/>
+              </w:rPr>
+            </w:pPr>
+            <w:r>
+              <w:rPr>
+                <w:rFonts w:ascii="Calibri" w:eastAsia="Calibri" w:hAnsi="Calibri" w:cs="Calibri"/>
+              </w:rPr>
+              <w:t>Desenvolvimento de funcionalidades do chat</w:t>
+            </w:r>
+          </w:p>
+        </w:tc>
+        <w:tc>
+          <w:tcPr>
+            <w:tcW w:w="1293" w:type="dxa"/>
+          </w:tcPr>
+          <w:p>
+            <w:pPr>
+              <w:spacing w:line="276" w:lineRule="auto"/>
+              <w:rPr>
+                <w:rFonts w:ascii="Calibri" w:eastAsia="Calibri" w:hAnsi="Calibri" w:cs="Calibri"/>
+              </w:rPr>
+            </w:pPr>
+            <w:r>
+              <w:rPr>
+                <w:rFonts w:ascii="Calibri" w:eastAsia="Calibri" w:hAnsi="Calibri" w:cs="Calibri"/>
+              </w:rPr>
+              <w:t>10/05/2019</w:t>
+            </w:r>
+          </w:p>
+        </w:tc>
+        <w:tc>
+          <w:tcPr>
+            <w:tcW w:w="1278" w:type="dxa"/>
+          </w:tcPr>
+          <w:p>
+            <w:pPr>
+              <w:spacing w:line="276" w:lineRule="auto"/>
+              <w:rPr>
+                <w:rFonts w:ascii="Calibri" w:eastAsia="Calibri" w:hAnsi="Calibri" w:cs="Calibri"/>
+              </w:rPr>
+            </w:pPr>
+            <w:r>
+              <w:rPr>
+                <w:rFonts w:ascii="Calibri" w:eastAsia="Calibri" w:hAnsi="Calibri" w:cs="Calibri"/>
+              </w:rPr>
+              <w:t>16/05/2019</w:t>
+            </w:r>
+          </w:p>
+        </w:tc>
+        <w:tc>
+          <w:tcPr>
+            <w:tcW w:w="1823" w:type="dxa"/>
+          </w:tcPr>
+          <w:p>
+            <w:pPr>
+              <w:spacing w:line="276" w:lineRule="auto"/>
+              <w:rPr>
+                <w:rFonts w:ascii="Calibri" w:eastAsia="Calibri" w:hAnsi="Calibri" w:cs="Calibri"/>
+              </w:rPr>
+            </w:pPr>
+          </w:p>
+        </w:tc>
+      </w:tr>
+      <w:tr>
+        <w:tc>
+          <w:tcPr>
+            <w:tcW w:w="440" w:type="dxa"/>
+          </w:tcPr>
+          <w:p>
+            <w:pPr>
+              <w:jc w:val="center"/>
+              <w:rPr>
+                <w:rFonts w:ascii="Calibri" w:eastAsia="Calibri" w:hAnsi="Calibri" w:cs="Calibri"/>
+                <w:b/>
+              </w:rPr>
+            </w:pPr>
+            <w:r>
+              <w:rPr>
+                <w:rFonts w:ascii="Calibri" w:eastAsia="Calibri" w:hAnsi="Calibri" w:cs="Calibri"/>
+                <w:b/>
+              </w:rPr>
+              <w:t>10</w:t>
+            </w:r>
+          </w:p>
+        </w:tc>
+        <w:tc>
+          <w:tcPr>
+            <w:tcW w:w="4630" w:type="dxa"/>
+          </w:tcPr>
+          <w:p>
+            <w:pPr>
+              <w:spacing w:line="276" w:lineRule="auto"/>
+              <w:rPr>
+                <w:rFonts w:ascii="Calibri" w:eastAsia="Calibri" w:hAnsi="Calibri" w:cs="Calibri"/>
+              </w:rPr>
+            </w:pPr>
+            <w:r>
+              <w:rPr>
+                <w:rFonts w:ascii="Calibri" w:eastAsia="Calibri" w:hAnsi="Calibri" w:cs="Calibri"/>
+              </w:rPr>
+              <w:t>Desenvolvimento de funcionalidades</w:t>
+            </w:r>
+            <w:bookmarkStart w:id="0" w:name="_GoBack"/>
+            <w:bookmarkEnd w:id="0"/>
+          </w:p>
+        </w:tc>
+        <w:tc>
+          <w:tcPr>
+            <w:tcW w:w="1293" w:type="dxa"/>
+          </w:tcPr>
+          <w:p>
+            <w:pPr>
+              <w:spacing w:line="276" w:lineRule="auto"/>
+              <w:rPr>
+                <w:rFonts w:ascii="Calibri" w:eastAsia="Calibri" w:hAnsi="Calibri" w:cs="Calibri"/>
+              </w:rPr>
+            </w:pPr>
+            <w:r>
+              <w:rPr>
+                <w:rFonts w:ascii="Calibri" w:eastAsia="Calibri" w:hAnsi="Calibri" w:cs="Calibri"/>
+              </w:rPr>
+              <w:t>17/05/2019</w:t>
+            </w:r>
+          </w:p>
+        </w:tc>
+        <w:tc>
+          <w:tcPr>
+            <w:tcW w:w="1278" w:type="dxa"/>
+          </w:tcPr>
+          <w:p>
+            <w:pPr>
+              <w:spacing w:line="276" w:lineRule="auto"/>
+              <w:rPr>
+                <w:rFonts w:ascii="Calibri" w:eastAsia="Calibri" w:hAnsi="Calibri" w:cs="Calibri"/>
+              </w:rPr>
+            </w:pPr>
+            <w:r>
+              <w:rPr>
+                <w:rFonts w:ascii="Calibri" w:eastAsia="Calibri" w:hAnsi="Calibri" w:cs="Calibri"/>
+              </w:rPr>
+              <w:t>23/05/2019</w:t>
+            </w:r>
+          </w:p>
+        </w:tc>
+        <w:tc>
+          <w:tcPr>
+            <w:tcW w:w="1823" w:type="dxa"/>
+          </w:tcPr>
+          <w:p>
+            <w:pPr>
+              <w:spacing w:line="276" w:lineRule="auto"/>
+              <w:rPr>
+                <w:rFonts w:ascii="Calibri" w:eastAsia="Calibri" w:hAnsi="Calibri" w:cs="Calibri"/>
+              </w:rPr>
+            </w:pPr>
+          </w:p>
+        </w:tc>
+      </w:tr>
+      <w:tr>
+        <w:tc>
+          <w:tcPr>
+            <w:tcW w:w="440" w:type="dxa"/>
+          </w:tcPr>
+          <w:p>
+            <w:pPr>
+              <w:jc w:val="center"/>
+              <w:rPr>
+                <w:rFonts w:ascii="Calibri" w:eastAsia="Calibri" w:hAnsi="Calibri" w:cs="Calibri"/>
+                <w:b/>
+              </w:rPr>
+            </w:pPr>
+            <w:r>
+              <w:rPr>
+                <w:rFonts w:ascii="Calibri" w:eastAsia="Calibri" w:hAnsi="Calibri" w:cs="Calibri"/>
+                <w:b/>
+              </w:rPr>
+              <w:t>11</w:t>
+            </w:r>
+          </w:p>
+        </w:tc>
+        <w:tc>
+          <w:tcPr>
+            <w:tcW w:w="4630" w:type="dxa"/>
+          </w:tcPr>
+          <w:p>
+            <w:pPr>
+              <w:spacing w:line="276" w:lineRule="auto"/>
+              <w:rPr>
+                <w:rFonts w:ascii="Calibri" w:eastAsia="Calibri" w:hAnsi="Calibri" w:cs="Calibri"/>
+              </w:rPr>
+            </w:pPr>
+            <w:r>
+              <w:rPr>
+                <w:rFonts w:ascii="Calibri" w:eastAsia="Calibri" w:hAnsi="Calibri" w:cs="Calibri"/>
+              </w:rPr>
+              <w:t>(N4) Avalia</w:t>
+            </w:r>
+            <w:r>
+              <w:rPr>
+                <w:rFonts w:ascii="Calibri" w:eastAsia="Calibri" w:hAnsi="Calibri" w:cs="Calibri"/>
+              </w:rPr>
+              <w:t>ção</w:t>
+            </w:r>
+            <w:r>
+              <w:rPr>
+                <w:rFonts w:ascii="Calibri" w:eastAsia="Calibri" w:hAnsi="Calibri" w:cs="Calibri"/>
+              </w:rPr>
+              <w:t xml:space="preserve"> intermedi</w:t>
+            </w:r>
+            <w:r>
+              <w:rPr>
+                <w:rFonts w:ascii="Calibri" w:eastAsia="Calibri" w:hAnsi="Calibri" w:cs="Calibri"/>
+              </w:rPr>
+              <w:t>á</w:t>
+            </w:r>
+            <w:r>
+              <w:rPr>
+                <w:rFonts w:ascii="Calibri" w:eastAsia="Calibri" w:hAnsi="Calibri" w:cs="Calibri"/>
+              </w:rPr>
+              <w:t>ria 2</w:t>
+            </w:r>
+          </w:p>
+        </w:tc>
+        <w:tc>
+          <w:tcPr>
+            <w:tcW w:w="1293" w:type="dxa"/>
+          </w:tcPr>
+          <w:p>
+            <w:pPr>
+              <w:spacing w:line="276" w:lineRule="auto"/>
+              <w:rPr>
+                <w:rFonts w:ascii="Calibri" w:eastAsia="Calibri" w:hAnsi="Calibri" w:cs="Calibri"/>
+              </w:rPr>
+            </w:pPr>
+            <w:r>
+              <w:rPr>
+                <w:rFonts w:ascii="Calibri" w:eastAsia="Calibri" w:hAnsi="Calibri" w:cs="Calibri"/>
+              </w:rPr>
+              <w:t>24/05/2019</w:t>
+            </w:r>
+          </w:p>
+        </w:tc>
+        <w:tc>
+          <w:tcPr>
+            <w:tcW w:w="1278" w:type="dxa"/>
+          </w:tcPr>
+          <w:p>
+            <w:pPr>
+              <w:spacing w:line="276" w:lineRule="auto"/>
+              <w:rPr>
+                <w:rFonts w:ascii="Calibri" w:eastAsia="Calibri" w:hAnsi="Calibri" w:cs="Calibri"/>
+              </w:rPr>
+            </w:pPr>
+            <w:r>
+              <w:rPr>
+                <w:rFonts w:ascii="Calibri" w:eastAsia="Calibri" w:hAnsi="Calibri" w:cs="Calibri"/>
+              </w:rPr>
+              <w:t>30/05/2019</w:t>
+            </w:r>
+          </w:p>
+        </w:tc>
+        <w:tc>
+          <w:tcPr>
+            <w:tcW w:w="1823" w:type="dxa"/>
+          </w:tcPr>
+          <w:p>
+            <w:pPr>
+              <w:spacing w:line="276" w:lineRule="auto"/>
+              <w:rPr>
+                <w:rFonts w:ascii="Calibri" w:eastAsia="Calibri" w:hAnsi="Calibri" w:cs="Calibri"/>
+              </w:rPr>
+            </w:pPr>
+            <w:r>
+              <w:rPr>
+                <w:rFonts w:ascii="Calibri" w:eastAsia="Calibri" w:hAnsi="Calibri" w:cs="Calibri"/>
+              </w:rPr>
+              <w:t>Lucas e Nathan</w:t>
+            </w:r>
+          </w:p>
+        </w:tc>
+      </w:tr>
+      <w:tr>
+        <w:tc>
+          <w:tcPr>
+            <w:tcW w:w="440" w:type="dxa"/>
+          </w:tcPr>
+          <w:p>
+            <w:pPr>
+              <w:jc w:val="center"/>
+              <w:rPr>
+                <w:rFonts w:ascii="Calibri" w:eastAsia="Calibri" w:hAnsi="Calibri" w:cs="Calibri"/>
+                <w:b/>
+              </w:rPr>
+            </w:pPr>
+            <w:r>
+              <w:rPr>
+                <w:rFonts w:ascii="Calibri" w:eastAsia="Calibri" w:hAnsi="Calibri" w:cs="Calibri"/>
+                <w:b/>
+              </w:rPr>
+              <w:t>12</w:t>
+            </w:r>
+          </w:p>
+        </w:tc>
+        <w:tc>
+          <w:tcPr>
+            <w:tcW w:w="4630" w:type="dxa"/>
+          </w:tcPr>
+          <w:p>
+            <w:pPr>
+              <w:spacing w:line="276" w:lineRule="auto"/>
+              <w:rPr>
+                <w:rFonts w:ascii="Calibri" w:eastAsia="Calibri" w:hAnsi="Calibri" w:cs="Calibri"/>
+              </w:rPr>
+            </w:pPr>
+            <w:r>
+              <w:rPr>
+                <w:rFonts w:ascii="Calibri" w:eastAsia="Calibri" w:hAnsi="Calibri" w:cs="Calibri"/>
+              </w:rPr>
+              <w:t>Desenvolvimento de integração com WhatsApp</w:t>
+            </w:r>
+          </w:p>
+        </w:tc>
+        <w:tc>
+          <w:tcPr>
+            <w:tcW w:w="1293" w:type="dxa"/>
+          </w:tcPr>
+          <w:p>
+            <w:pPr>
+              <w:spacing w:line="276" w:lineRule="auto"/>
+              <w:rPr>
+                <w:rFonts w:ascii="Calibri" w:eastAsia="Calibri" w:hAnsi="Calibri" w:cs="Calibri"/>
+              </w:rPr>
+            </w:pPr>
+            <w:r>
+              <w:rPr>
+                <w:rFonts w:ascii="Calibri" w:eastAsia="Calibri" w:hAnsi="Calibri" w:cs="Calibri"/>
+              </w:rPr>
+              <w:t>31/05/2019</w:t>
+            </w:r>
+          </w:p>
+        </w:tc>
+        <w:tc>
+          <w:tcPr>
+            <w:tcW w:w="1278" w:type="dxa"/>
+          </w:tcPr>
+          <w:p>
+            <w:pPr>
+              <w:spacing w:line="276" w:lineRule="auto"/>
+              <w:rPr>
+                <w:rFonts w:ascii="Calibri" w:eastAsia="Calibri" w:hAnsi="Calibri" w:cs="Calibri"/>
+              </w:rPr>
+            </w:pPr>
+            <w:r>
+              <w:rPr>
+                <w:rFonts w:ascii="Calibri" w:eastAsia="Calibri" w:hAnsi="Calibri" w:cs="Calibri"/>
+              </w:rPr>
+              <w:t>06/06/2019</w:t>
+            </w:r>
+          </w:p>
+        </w:tc>
+        <w:tc>
+          <w:tcPr>
+            <w:tcW w:w="1823" w:type="dxa"/>
+          </w:tcPr>
+          <w:p>
+            <w:pPr>
+              <w:spacing w:line="276" w:lineRule="auto"/>
+              <w:rPr>
+                <w:rFonts w:ascii="Calibri" w:eastAsia="Calibri" w:hAnsi="Calibri" w:cs="Calibri"/>
+              </w:rPr>
+            </w:pPr>
+          </w:p>
+        </w:tc>
+      </w:tr>
+      <w:tr>
+        <w:tc>
+          <w:tcPr>
+            <w:tcW w:w="440" w:type="dxa"/>
+          </w:tcPr>
+          <w:p>
+            <w:pPr>
+              <w:jc w:val="center"/>
+              <w:rPr>
+                <w:rFonts w:ascii="Calibri" w:eastAsia="Calibri" w:hAnsi="Calibri" w:cs="Calibri"/>
+                <w:b/>
+              </w:rPr>
+            </w:pPr>
+            <w:r>
+              <w:rPr>
+                <w:rFonts w:ascii="Calibri" w:eastAsia="Calibri" w:hAnsi="Calibri" w:cs="Calibri"/>
+                <w:b/>
+              </w:rPr>
+              <w:t>13</w:t>
+            </w:r>
+          </w:p>
+        </w:tc>
+        <w:tc>
+          <w:tcPr>
+            <w:tcW w:w="4630" w:type="dxa"/>
+          </w:tcPr>
+          <w:p>
+            <w:pPr>
+              <w:spacing w:line="276" w:lineRule="auto"/>
+              <w:rPr>
+                <w:rFonts w:ascii="Calibri" w:eastAsia="Calibri" w:hAnsi="Calibri" w:cs="Calibri"/>
+              </w:rPr>
+            </w:pPr>
+            <w:r>
+              <w:rPr>
+                <w:rFonts w:ascii="Calibri" w:eastAsia="Calibri" w:hAnsi="Calibri" w:cs="Calibri"/>
+              </w:rPr>
+              <w:t xml:space="preserve">Testes do aplicativo com usuários/Geração de </w:t>
+            </w:r>
+          </w:p>
+        </w:tc>
+        <w:tc>
+          <w:tcPr>
+            <w:tcW w:w="1293" w:type="dxa"/>
+          </w:tcPr>
+          <w:p>
+            <w:pPr>
+              <w:spacing w:line="276" w:lineRule="auto"/>
+              <w:rPr>
+                <w:rFonts w:ascii="Calibri" w:eastAsia="Calibri" w:hAnsi="Calibri" w:cs="Calibri"/>
+              </w:rPr>
+            </w:pPr>
+            <w:r>
+              <w:rPr>
+                <w:rFonts w:ascii="Calibri" w:eastAsia="Calibri" w:hAnsi="Calibri" w:cs="Calibri"/>
+              </w:rPr>
+              <w:t>07/06/2019</w:t>
+            </w:r>
+          </w:p>
+        </w:tc>
+        <w:tc>
+          <w:tcPr>
+            <w:tcW w:w="1278" w:type="dxa"/>
+          </w:tcPr>
+          <w:p>
+            <w:pPr>
+              <w:spacing w:line="276" w:lineRule="auto"/>
+              <w:rPr>
+                <w:rFonts w:ascii="Calibri" w:eastAsia="Calibri" w:hAnsi="Calibri" w:cs="Calibri"/>
+              </w:rPr>
+            </w:pPr>
+            <w:r>
+              <w:rPr>
+                <w:rFonts w:ascii="Calibri" w:eastAsia="Calibri" w:hAnsi="Calibri" w:cs="Calibri"/>
+              </w:rPr>
+              <w:t>13/06/2019</w:t>
+            </w:r>
+          </w:p>
+        </w:tc>
+        <w:tc>
+          <w:tcPr>
+            <w:tcW w:w="1823" w:type="dxa"/>
+          </w:tcPr>
+          <w:p>
+            <w:pPr>
+              <w:spacing w:line="276" w:lineRule="auto"/>
+              <w:rPr>
+                <w:rFonts w:ascii="Calibri" w:eastAsia="Calibri" w:hAnsi="Calibri" w:cs="Calibri"/>
+              </w:rPr>
+            </w:pPr>
+          </w:p>
+        </w:tc>
+      </w:tr>
+      <w:tr>
+        <w:tc>
+          <w:tcPr>
+            <w:tcW w:w="440" w:type="dxa"/>
+          </w:tcPr>
+          <w:p>
+            <w:pPr>
+              <w:jc w:val="center"/>
+              <w:rPr>
+                <w:rFonts w:ascii="Calibri" w:eastAsia="Calibri" w:hAnsi="Calibri" w:cs="Calibri"/>
+                <w:b/>
+              </w:rPr>
+            </w:pPr>
+            <w:r>
+              <w:rPr>
+                <w:rFonts w:ascii="Calibri" w:eastAsia="Calibri" w:hAnsi="Calibri" w:cs="Calibri"/>
+                <w:b/>
+              </w:rPr>
+              <w:t>14</w:t>
+            </w:r>
+          </w:p>
+        </w:tc>
+        <w:tc>
+          <w:tcPr>
+            <w:tcW w:w="4630" w:type="dxa"/>
+          </w:tcPr>
+          <w:p>
+            <w:pPr>
+              <w:spacing w:line="276" w:lineRule="auto"/>
+              <w:rPr>
+                <w:rFonts w:ascii="Calibri" w:eastAsia="Calibri" w:hAnsi="Calibri" w:cs="Calibri"/>
+              </w:rPr>
+            </w:pPr>
+            <w:r>
+              <w:rPr>
+                <w:rFonts w:ascii="Calibri" w:eastAsia="Calibri" w:hAnsi="Calibri" w:cs="Calibri"/>
+              </w:rPr>
+              <w:t>Modificações de aplicativo com base</w:t>
+            </w:r>
+          </w:p>
+        </w:tc>
+        <w:tc>
+          <w:tcPr>
+            <w:tcW w:w="1293" w:type="dxa"/>
+          </w:tcPr>
+          <w:p>
+            <w:pPr>
+              <w:spacing w:line="276" w:lineRule="auto"/>
+              <w:rPr>
+                <w:rFonts w:ascii="Calibri" w:eastAsia="Calibri" w:hAnsi="Calibri" w:cs="Calibri"/>
+              </w:rPr>
+            </w:pPr>
+            <w:r>
+              <w:rPr>
+                <w:rFonts w:ascii="Calibri" w:eastAsia="Calibri" w:hAnsi="Calibri" w:cs="Calibri"/>
+              </w:rPr>
+              <w:t>14/06/2019</w:t>
+            </w:r>
+          </w:p>
+        </w:tc>
+        <w:tc>
+          <w:tcPr>
+            <w:tcW w:w="1278" w:type="dxa"/>
+          </w:tcPr>
+          <w:p>
+            <w:pPr>
+              <w:spacing w:line="276" w:lineRule="auto"/>
+              <w:rPr>
+                <w:rFonts w:ascii="Calibri" w:eastAsia="Calibri" w:hAnsi="Calibri" w:cs="Calibri"/>
+              </w:rPr>
+            </w:pPr>
+            <w:r>
+              <w:rPr>
+                <w:rFonts w:ascii="Calibri" w:eastAsia="Calibri" w:hAnsi="Calibri" w:cs="Calibri"/>
+              </w:rPr>
+              <w:t>20/06/2019</w:t>
+            </w:r>
+          </w:p>
+        </w:tc>
+        <w:tc>
+          <w:tcPr>
+            <w:tcW w:w="1823" w:type="dxa"/>
+          </w:tcPr>
+          <w:p>
+            <w:pPr>
+              <w:spacing w:line="276" w:lineRule="auto"/>
+              <w:rPr>
+                <w:rFonts w:ascii="Calibri" w:eastAsia="Calibri" w:hAnsi="Calibri" w:cs="Calibri"/>
+              </w:rPr>
+            </w:pPr>
+          </w:p>
+        </w:tc>
+      </w:tr>
+      <w:tr>
+        <w:tc>
+          <w:tcPr>
+            <w:tcW w:w="440" w:type="dxa"/>
+          </w:tcPr>
+          <w:p>
+            <w:pPr>
+              <w:jc w:val="center"/>
+              <w:rPr>
+                <w:rFonts w:ascii="Calibri" w:eastAsia="Calibri" w:hAnsi="Calibri" w:cs="Calibri"/>
+                <w:b/>
+              </w:rPr>
+            </w:pPr>
+            <w:r>
+              <w:rPr>
+                <w:rFonts w:ascii="Calibri" w:eastAsia="Calibri" w:hAnsi="Calibri" w:cs="Calibri"/>
+                <w:b/>
+              </w:rPr>
+              <w:t>15</w:t>
+            </w:r>
+          </w:p>
+        </w:tc>
+        <w:tc>
+          <w:tcPr>
+            <w:tcW w:w="4630" w:type="dxa"/>
+          </w:tcPr>
+          <w:p>
+            <w:pPr>
+              <w:spacing w:line="276" w:lineRule="auto"/>
+              <w:rPr>
+                <w:rFonts w:ascii="Calibri" w:eastAsia="Calibri" w:hAnsi="Calibri" w:cs="Calibri"/>
+              </w:rPr>
+            </w:pPr>
+            <w:r>
+              <w:rPr>
+                <w:rFonts w:ascii="Calibri" w:eastAsia="Calibri" w:hAnsi="Calibri" w:cs="Calibri"/>
+              </w:rPr>
+              <w:t>(N6)</w:t>
+            </w:r>
+            <w:r>
+              <w:rPr>
+                <w:rFonts w:ascii="Calibri" w:eastAsia="Calibri" w:hAnsi="Calibri" w:cs="Calibri"/>
+              </w:rPr>
+              <w:t xml:space="preserve"> Apresentação do trabalho</w:t>
+            </w:r>
+          </w:p>
+        </w:tc>
+        <w:tc>
+          <w:tcPr>
+            <w:tcW w:w="1293" w:type="dxa"/>
+          </w:tcPr>
+          <w:p>
+            <w:pPr>
+              <w:spacing w:line="276" w:lineRule="auto"/>
+              <w:rPr>
+                <w:rFonts w:ascii="Calibri" w:eastAsia="Calibri" w:hAnsi="Calibri" w:cs="Calibri"/>
+              </w:rPr>
+            </w:pPr>
+            <w:r>
+              <w:rPr>
+                <w:rFonts w:ascii="Calibri" w:eastAsia="Calibri" w:hAnsi="Calibri" w:cs="Calibri"/>
+              </w:rPr>
+              <w:t>21/06/2019</w:t>
+            </w:r>
+          </w:p>
+        </w:tc>
+        <w:tc>
+          <w:tcPr>
+            <w:tcW w:w="1278" w:type="dxa"/>
+          </w:tcPr>
+          <w:p>
+            <w:pPr>
+              <w:spacing w:line="276" w:lineRule="auto"/>
+              <w:rPr>
+                <w:rFonts w:ascii="Calibri" w:eastAsia="Calibri" w:hAnsi="Calibri" w:cs="Calibri"/>
+              </w:rPr>
+            </w:pPr>
+            <w:r>
+              <w:rPr>
+                <w:rFonts w:ascii="Calibri" w:eastAsia="Calibri" w:hAnsi="Calibri" w:cs="Calibri"/>
+              </w:rPr>
+              <w:t>27/06/2019</w:t>
+            </w:r>
+          </w:p>
+        </w:tc>
+        <w:tc>
+          <w:tcPr>
+            <w:tcW w:w="1823" w:type="dxa"/>
+          </w:tcPr>
+          <w:p>
+            <w:pPr>
+              <w:spacing w:line="276" w:lineRule="auto"/>
+              <w:rPr>
+                <w:rFonts w:ascii="Calibri" w:eastAsia="Calibri" w:hAnsi="Calibri" w:cs="Calibri"/>
+              </w:rPr>
+            </w:pPr>
+            <w:r>
+              <w:rPr>
+                <w:rFonts w:ascii="Calibri" w:eastAsia="Calibri" w:hAnsi="Calibri" w:cs="Calibri"/>
+              </w:rPr>
+              <w:t>Lucas e Nathan</w:t>
+            </w:r>
+          </w:p>
+        </w:tc>
+      </w:tr>
+    </w:tbl>
+    <w:p>
+      <w:pPr>
+        <w:spacing w:after="200" w:line="276" w:lineRule="auto"/>
+        <w:rPr>
+          <w:rFonts w:ascii="Calibri" w:eastAsia="Calibri" w:hAnsi="Calibri" w:cs="Calibri"/>
+        </w:rPr>
+      </w:pPr>
     </w:p>
     <w:p>
       <w:pPr>
@@ -2340,7 +3599,7 @@
                     </pic:cNvPicPr>
                   </pic:nvPicPr>
                   <pic:blipFill>
-                    <a:blip r:embed="rId11" cstate="print">
+                    <a:blip r:embed="rId10" cstate="print">
                       <a:extLst>
                         <a:ext uri="{28A0092B-C50C-407E-A947-70E740481C1C}">
                           <a14:useLocalDpi xmlns:a14="http://schemas.microsoft.com/office/drawing/2010/main" val="0"/>
@@ -2394,156 +3653,149 @@
           <w:rFonts w:ascii="Arial Black" w:eastAsia="Arial Black" w:hAnsi="Arial Black" w:cs="Arial Black"/>
           <w:sz w:val="32"/>
         </w:rPr>
-        <w:t xml:space="preserve">LN. </w:t>
+        <w:t>06</w:t>
+      </w:r>
+    </w:p>
+    <w:p>
+      <w:pPr>
+        <w:spacing w:after="200" w:line="276" w:lineRule="auto"/>
+        <w:rPr>
+          <w:rFonts w:ascii="Calibri" w:eastAsia="Calibri" w:hAnsi="Calibri" w:cs="Calibri"/>
+          <w:b/>
+          <w:u w:val="single"/>
+        </w:rPr>
+      </w:pPr>
+      <w:r>
+        <w:rPr>
+          <w:rFonts w:ascii="Calibri" w:eastAsia="Calibri" w:hAnsi="Calibri" w:cs="Calibri"/>
+          <w:b/>
+          <w:u w:val="single"/>
+        </w:rPr>
+        <w:lastRenderedPageBreak/>
+        <w:t>Programador 2</w:t>
+      </w:r>
+    </w:p>
+    <w:p>
+      <w:pPr>
+        <w:pStyle w:val="PargrafodaLista"/>
+        <w:numPr>
+          <w:ilvl w:val="0"/>
+          <w:numId w:val="18"/>
+        </w:numPr>
+        <w:spacing w:after="200" w:line="276" w:lineRule="auto"/>
+        <w:rPr>
+          <w:rFonts w:ascii="Calibri" w:eastAsia="Calibri" w:hAnsi="Calibri" w:cs="Calibri"/>
+        </w:rPr>
+      </w:pPr>
+      <w:r>
+        <w:rPr>
+          <w:rFonts w:ascii="Calibri" w:eastAsia="Calibri" w:hAnsi="Calibri" w:cs="Calibri"/>
+          <w:b/>
+        </w:rPr>
+        <w:t>Formação</w:t>
+      </w:r>
+      <w:r>
+        <w:rPr>
+          <w:rFonts w:ascii="Calibri" w:eastAsia="Calibri" w:hAnsi="Calibri" w:cs="Calibri"/>
+        </w:rPr>
+        <w:t>: superior incompleto em Bacharelado em Sistemas da Informação;</w:t>
+      </w:r>
+    </w:p>
+    <w:p>
+      <w:pPr>
+        <w:pStyle w:val="PargrafodaLista"/>
+        <w:numPr>
+          <w:ilvl w:val="0"/>
+          <w:numId w:val="18"/>
+        </w:numPr>
+        <w:spacing w:after="200" w:line="276" w:lineRule="auto"/>
+        <w:rPr>
+          <w:rFonts w:ascii="Calibri" w:eastAsia="Calibri" w:hAnsi="Calibri" w:cs="Calibri"/>
+        </w:rPr>
+      </w:pPr>
+      <w:r>
+        <w:rPr>
+          <w:rFonts w:ascii="Calibri" w:eastAsia="Calibri" w:hAnsi="Calibri" w:cs="Calibri"/>
+          <w:b/>
+        </w:rPr>
+        <w:t>Experiência</w:t>
+      </w:r>
+      <w:r>
+        <w:rPr>
+          <w:rFonts w:ascii="Calibri" w:eastAsia="Calibri" w:hAnsi="Calibri" w:cs="Calibri"/>
+        </w:rPr>
+        <w:t xml:space="preserve">: </w:t>
+      </w:r>
+      <w:r>
+        <w:rPr>
+          <w:rFonts w:ascii="Calibri" w:eastAsia="Calibri" w:hAnsi="Calibri" w:cs="Calibri"/>
+        </w:rPr>
+        <w:t xml:space="preserve">3 anos de programação em Java, </w:t>
       </w:r>
       <w:proofErr w:type="spellStart"/>
       <w:r>
         <w:rPr>
-          <w:rFonts w:ascii="Arial Black" w:eastAsia="Arial Black" w:hAnsi="Arial Black" w:cs="Arial Black"/>
-          <w:sz w:val="32"/>
-        </w:rPr>
-        <w:t>Inc</w:t>
+          <w:rFonts w:ascii="Calibri" w:eastAsia="Calibri" w:hAnsi="Calibri" w:cs="Calibri"/>
+        </w:rPr>
+        <w:t>Javascript</w:t>
       </w:r>
       <w:proofErr w:type="spellEnd"/>
+      <w:r>
+        <w:rPr>
+          <w:rFonts w:ascii="Calibri" w:eastAsia="Calibri" w:hAnsi="Calibri" w:cs="Calibri"/>
+        </w:rPr>
+        <w:t xml:space="preserve"> (</w:t>
+      </w:r>
+      <w:proofErr w:type="spellStart"/>
+      <w:r>
+        <w:rPr>
+          <w:rFonts w:ascii="Calibri" w:eastAsia="Calibri" w:hAnsi="Calibri" w:cs="Calibri"/>
+        </w:rPr>
+        <w:t>AngularJS</w:t>
+      </w:r>
+      <w:proofErr w:type="spellEnd"/>
+      <w:r>
+        <w:rPr>
+          <w:rFonts w:ascii="Calibri" w:eastAsia="Calibri" w:hAnsi="Calibri" w:cs="Calibri"/>
+        </w:rPr>
+        <w:t>).</w:t>
+      </w:r>
+    </w:p>
+    <w:p>
+      <w:pPr>
+        <w:pStyle w:val="PargrafodaLista"/>
+        <w:numPr>
+          <w:ilvl w:val="0"/>
+          <w:numId w:val="18"/>
+        </w:numPr>
+        <w:spacing w:after="200" w:line="276" w:lineRule="auto"/>
+        <w:rPr>
+          <w:rFonts w:ascii="Calibri" w:eastAsia="Calibri" w:hAnsi="Calibri" w:cs="Calibri"/>
+        </w:rPr>
+      </w:pPr>
+      <w:r>
+        <w:rPr>
+          <w:rFonts w:ascii="Calibri" w:eastAsia="Calibri" w:hAnsi="Calibri" w:cs="Calibri"/>
+          <w:b/>
+        </w:rPr>
+        <w:t>Conhecimentos</w:t>
+      </w:r>
+      <w:r>
+        <w:rPr>
+          <w:rFonts w:ascii="Calibri" w:eastAsia="Calibri" w:hAnsi="Calibri" w:cs="Calibri"/>
+        </w:rPr>
+        <w:t>: Java.</w:t>
+      </w:r>
     </w:p>
     <w:p>
       <w:pPr>
         <w:spacing w:after="200" w:line="276" w:lineRule="auto"/>
         <w:jc w:val="center"/>
         <w:rPr>
-          <w:rFonts w:ascii="Arial Black" w:eastAsia="Arial Black" w:hAnsi="Arial Black" w:cs="Arial Black"/>
-          <w:sz w:val="32"/>
-          <w:u w:val="single"/>
-        </w:rPr>
-      </w:pPr>
-    </w:p>
-    <w:p>
-      <w:pPr>
-        <w:spacing w:after="200" w:line="360" w:lineRule="auto"/>
-        <w:rPr>
           <w:rFonts w:ascii="Calibri" w:eastAsia="Calibri" w:hAnsi="Calibri" w:cs="Calibri"/>
           <w:b/>
-          <w:u w:val="single"/>
-          <w:shd w:val="clear" w:color="auto" w:fill="FFFF00"/>
-        </w:rPr>
-      </w:pPr>
-      <w:r>
-        <w:rPr>
-          <w:rFonts w:ascii="Calibri" w:eastAsia="Calibri" w:hAnsi="Calibri" w:cs="Calibri"/>
-          <w:b/>
-          <w:u w:val="single"/>
-          <w:shd w:val="clear" w:color="auto" w:fill="FFFF00"/>
-        </w:rPr>
-        <w:t>programador 2</w:t>
-      </w:r>
-    </w:p>
-    <w:p>
-      <w:pPr>
-        <w:numPr>
-          <w:ilvl w:val="0"/>
-          <w:numId w:val="13"/>
-        </w:numPr>
-        <w:spacing w:after="200" w:line="360" w:lineRule="auto"/>
-        <w:ind w:left="720" w:hanging="360"/>
-        <w:jc w:val="both"/>
-        <w:rPr>
-          <w:rFonts w:ascii="Calibri" w:eastAsia="Calibri" w:hAnsi="Calibri" w:cs="Calibri"/>
-          <w:b/>
-          <w:shd w:val="clear" w:color="auto" w:fill="FFFF00"/>
-        </w:rPr>
-      </w:pPr>
-      <w:r>
-        <w:rPr>
-          <w:rFonts w:ascii="Calibri" w:eastAsia="Calibri" w:hAnsi="Calibri" w:cs="Calibri"/>
-          <w:b/>
-          <w:shd w:val="clear" w:color="auto" w:fill="FFFF00"/>
-        </w:rPr>
-        <w:t xml:space="preserve">Formação: </w:t>
-      </w:r>
-      <w:r>
-        <w:rPr>
-          <w:rFonts w:ascii="Calibri" w:eastAsia="Calibri" w:hAnsi="Calibri" w:cs="Calibri"/>
-          <w:shd w:val="clear" w:color="auto" w:fill="FFFF00"/>
-        </w:rPr>
-        <w:t>superior incompleto em Bacharelado em Sistemas da Informação;</w:t>
-      </w:r>
-    </w:p>
-    <w:p>
-      <w:pPr>
-        <w:numPr>
-          <w:ilvl w:val="0"/>
-          <w:numId w:val="13"/>
-        </w:numPr>
-        <w:spacing w:after="200" w:line="360" w:lineRule="auto"/>
-        <w:ind w:left="720" w:hanging="360"/>
-        <w:jc w:val="both"/>
-        <w:rPr>
-          <w:rFonts w:ascii="Calibri" w:eastAsia="Calibri" w:hAnsi="Calibri" w:cs="Calibri"/>
-          <w:shd w:val="clear" w:color="auto" w:fill="FFFF00"/>
-        </w:rPr>
-      </w:pPr>
-      <w:r>
-        <w:rPr>
-          <w:rFonts w:ascii="Calibri" w:eastAsia="Calibri" w:hAnsi="Calibri" w:cs="Calibri"/>
-          <w:b/>
-          <w:shd w:val="clear" w:color="auto" w:fill="FFFF00"/>
-        </w:rPr>
-        <w:t xml:space="preserve">Experiência: </w:t>
-      </w:r>
-      <w:r>
-        <w:rPr>
-          <w:rFonts w:ascii="Calibri" w:eastAsia="Calibri" w:hAnsi="Calibri" w:cs="Calibri"/>
-          <w:shd w:val="clear" w:color="auto" w:fill="FFFF00"/>
-        </w:rPr>
-        <w:t xml:space="preserve">1 ano com programação </w:t>
-      </w:r>
-      <w:proofErr w:type="spellStart"/>
-      <w:r>
-        <w:rPr>
-          <w:rFonts w:ascii="Calibri" w:eastAsia="Calibri" w:hAnsi="Calibri" w:cs="Calibri"/>
-          <w:shd w:val="clear" w:color="auto" w:fill="FFFF00"/>
-        </w:rPr>
-        <w:t>java</w:t>
-      </w:r>
-      <w:proofErr w:type="spellEnd"/>
-      <w:r>
-        <w:rPr>
-          <w:rFonts w:ascii="Calibri" w:eastAsia="Calibri" w:hAnsi="Calibri" w:cs="Calibri"/>
-          <w:shd w:val="clear" w:color="auto" w:fill="FFFF00"/>
-        </w:rPr>
-        <w:t>, 8 meses com programação C.</w:t>
-      </w:r>
-    </w:p>
-    <w:p>
-      <w:pPr>
-        <w:numPr>
-          <w:ilvl w:val="0"/>
-          <w:numId w:val="13"/>
-        </w:numPr>
-        <w:spacing w:after="200" w:line="360" w:lineRule="auto"/>
-        <w:ind w:left="720" w:hanging="360"/>
-        <w:jc w:val="both"/>
-        <w:rPr>
-          <w:rFonts w:ascii="Calibri" w:eastAsia="Calibri" w:hAnsi="Calibri" w:cs="Calibri"/>
-          <w:b/>
-          <w:shd w:val="clear" w:color="auto" w:fill="FFFF00"/>
-        </w:rPr>
-      </w:pPr>
-      <w:r>
-        <w:rPr>
-          <w:rFonts w:ascii="Calibri" w:eastAsia="Calibri" w:hAnsi="Calibri" w:cs="Calibri"/>
-          <w:b/>
-          <w:shd w:val="clear" w:color="auto" w:fill="FFFF00"/>
-        </w:rPr>
-        <w:t>Conhecimentos:</w:t>
-      </w:r>
-      <w:r>
-        <w:rPr>
-          <w:rFonts w:ascii="Calibri" w:eastAsia="Calibri" w:hAnsi="Calibri" w:cs="Calibri"/>
-          <w:shd w:val="clear" w:color="auto" w:fill="FFFF00"/>
-        </w:rPr>
-        <w:t xml:space="preserve"> Java, C.</w:t>
-      </w:r>
+        </w:rPr>
+      </w:pPr>
     </w:p>
     <w:p>
       <w:pPr>
@@ -2562,8 +3814,18 @@
           <w:b/>
           <w:sz w:val="32"/>
         </w:rPr>
-        <w:t>Nome do aluno 2</w:t>
-      </w:r>
+        <w:t xml:space="preserve">Nathan Guilherme </w:t>
+      </w:r>
+      <w:proofErr w:type="spellStart"/>
+      <w:r>
+        <w:rPr>
+          <w:rFonts w:ascii="Arial Black" w:eastAsia="Arial Black" w:hAnsi="Arial Black" w:cs="Arial Black"/>
+          <w:b/>
+          <w:sz w:val="32"/>
+        </w:rPr>
+        <w:t>Reiter</w:t>
+      </w:r>
+      <w:proofErr w:type="spellEnd"/>
     </w:p>
     <w:p>
       <w:pPr>
@@ -2578,11 +3840,59 @@
       </w:pPr>
       <w:r>
         <w:rPr>
-          <w:rFonts w:ascii="Verdana" w:eastAsia="Verdana" w:hAnsi="Verdana" w:cs="Verdana"/>
-          <w:sz w:val="20"/>
-        </w:rPr>
-        <w:lastRenderedPageBreak/>
-        <w:t>Insira a foto aqui</w:t>
+          <w:rFonts w:ascii="Arial Black" w:eastAsia="Arial Black" w:hAnsi="Arial Black" w:cs="Arial Black"/>
+          <w:b/>
+          <w:noProof/>
+          <w:sz w:val="32"/>
+        </w:rPr>
+        <w:drawing>
+          <wp:inline distT="0" distB="0" distL="0" distR="0">
+            <wp:extent cx="1686402" cy="1684020"/>
+            <wp:effectExtent l="0" t="0" r="0" b="0"/>
+            <wp:docPr id="3" name="Imagem 3" descr="C:\Users\Lucas Carvalho\Documents\My Screen Captures\(1) WhatsApp - Google Chrome.jpg"/>
+            <wp:cNvGraphicFramePr>
+              <a:graphicFrameLocks xmlns:a="http://schemas.openxmlformats.org/drawingml/2006/main" noChangeAspect="1"/>
+            </wp:cNvGraphicFramePr>
+            <a:graphic xmlns:a="http://schemas.openxmlformats.org/drawingml/2006/main">
+              <a:graphicData uri="http://schemas.openxmlformats.org/drawingml/2006/picture">
+                <pic:pic xmlns:pic="http://schemas.openxmlformats.org/drawingml/2006/picture">
+                  <pic:nvPicPr>
+                    <pic:cNvPr id="0" name="Picture 3" descr="C:\Users\Lucas Carvalho\Documents\My Screen Captures\(1) WhatsApp - Google Chrome.jpg"/>
+                    <pic:cNvPicPr>
+                      <a:picLocks noChangeAspect="1" noChangeArrowheads="1"/>
+                    </pic:cNvPicPr>
+                  </pic:nvPicPr>
+                  <pic:blipFill>
+                    <a:blip r:embed="rId11" cstate="print">
+                      <a:extLst>
+                        <a:ext uri="{28A0092B-C50C-407E-A947-70E740481C1C}">
+                          <a14:useLocalDpi xmlns:a14="http://schemas.microsoft.com/office/drawing/2010/main" val="0"/>
+                        </a:ext>
+                      </a:extLst>
+                    </a:blip>
+                    <a:srcRect/>
+                    <a:stretch>
+                      <a:fillRect/>
+                    </a:stretch>
+                  </pic:blipFill>
+                  <pic:spPr bwMode="auto">
+                    <a:xfrm>
+                      <a:off x="0" y="0"/>
+                      <a:ext cx="1707857" cy="1705445"/>
+                    </a:xfrm>
+                    <a:prstGeom prst="rect">
+                      <a:avLst/>
+                    </a:prstGeom>
+                    <a:noFill/>
+                    <a:ln>
+                      <a:noFill/>
+                    </a:ln>
+                  </pic:spPr>
+                </pic:pic>
+              </a:graphicData>
+            </a:graphic>
+          </wp:inline>
+        </w:drawing>
       </w:r>
     </w:p>
     <w:p>
@@ -2602,24 +3912,13 @@
         </w:rPr>
         <w:t xml:space="preserve">Equipe: </w:t>
       </w:r>
-      <w:proofErr w:type="spellStart"/>
       <w:r>
         <w:rPr>
           <w:rFonts w:ascii="Arial Black" w:eastAsia="Arial Black" w:hAnsi="Arial Black" w:cs="Arial Black"/>
           <w:sz w:val="32"/>
         </w:rPr>
-        <w:t>xxx</w:t>
-      </w:r>
-      <w:proofErr w:type="spellEnd"/>
-    </w:p>
-    <w:p>
-      <w:pPr>
-        <w:spacing w:after="200" w:line="276" w:lineRule="auto"/>
-        <w:rPr>
-          <w:rFonts w:ascii="Adobe Gothic Std B" w:eastAsia="Adobe Gothic Std B" w:hAnsi="Adobe Gothic Std B" w:cs="Adobe Gothic Std B"/>
-          <w:sz w:val="32"/>
-        </w:rPr>
-      </w:pPr>
+        <w:t>06</w:t>
+      </w:r>
     </w:p>
     <w:p>
       <w:pPr>
@@ -4538,6 +5837,25 @@
       <w:shd w:val="clear" w:color="auto" w:fill="E1DFDD"/>
     </w:rPr>
   </w:style>
+  <w:style w:type="table" w:styleId="Tabelacomgrade">
+    <w:name w:val="Table Grid"/>
+    <w:basedOn w:val="Tabelanormal"/>
+    <w:uiPriority w:val="39"/>
+    <w:rsid w:val="009265CC"/>
+    <w:pPr>
+      <w:spacing w:after="0" w:line="240" w:lineRule="auto"/>
+    </w:pPr>
+    <w:tblPr>
+      <w:tblBorders>
+        <w:top w:val="single" w:sz="4" w:space="0" w:color="auto"/>
+        <w:left w:val="single" w:sz="4" w:space="0" w:color="auto"/>
+        <w:bottom w:val="single" w:sz="4" w:space="0" w:color="auto"/>
+        <w:right w:val="single" w:sz="4" w:space="0" w:color="auto"/>
+        <w:insideH w:val="single" w:sz="4" w:space="0" w:color="auto"/>
+        <w:insideV w:val="single" w:sz="4" w:space="0" w:color="auto"/>
+      </w:tblBorders>
+    </w:tblPr>
+  </w:style>
 </w:styles>
 </file>
 

</xml_diff>

<commit_message>
Entrega final da proposta comercial
</commit_message>
<xml_diff>
--- a/2019-03-28 (N2) PROPOSTA COMERCIAL, Correlatos e PPT Pitch/2019-03-28-modelo_de_proposta_comercial.docx
+++ b/2019-03-28 (N2) PROPOSTA COMERCIAL, Correlatos e PPT Pitch/2019-03-28-modelo_de_proposta_comercial.docx
@@ -1493,6 +1493,7 @@
           <w:color w:val="4F81BD"/>
           <w:sz w:val="24"/>
         </w:rPr>
+        <w:lastRenderedPageBreak/>
         <w:t xml:space="preserve">Projeto das telas/interfaces do Sistema (front </w:t>
       </w:r>
       <w:proofErr w:type="spellStart"/>
@@ -1563,16 +1564,256 @@
         </w:rPr>
       </w:pPr>
       <w:r>
-        <w:object w:dxaOrig="5287" w:dyaOrig="3954">
-          <v:rect id="rectole0000000001" o:spid="_x0000_i1025" style="width:264.6pt;height:198pt" o:ole="" o:preferrelative="t" stroked="f">
-            <v:imagedata r:id="rId8" o:title=""/>
-          </v:rect>
-          <o:OLEObject Type="Embed" ProgID="StaticMetafile" ShapeID="rectole0000000001" DrawAspect="Content" ObjectID="_1615311565" r:id="rId9"/>
-        </w:object>
-      </w:r>
-      <w:r>
-        <w:t>;</w:t>
-      </w:r>
+        <w:rPr>
+          <w:noProof/>
+        </w:rPr>
+        <w:drawing>
+          <wp:inline distT="0" distB="0" distL="0" distR="0" wp14:anchorId="5D00C5B5" wp14:editId="01AD8919">
+            <wp:extent cx="1676400" cy="3187319"/>
+            <wp:effectExtent l="0" t="0" r="0" b="0"/>
+            <wp:docPr id="2" name="Imagem 2"/>
+            <wp:cNvGraphicFramePr>
+              <a:graphicFrameLocks xmlns:a="http://schemas.openxmlformats.org/drawingml/2006/main" noChangeAspect="1"/>
+            </wp:cNvGraphicFramePr>
+            <a:graphic xmlns:a="http://schemas.openxmlformats.org/drawingml/2006/main">
+              <a:graphicData uri="http://schemas.openxmlformats.org/drawingml/2006/picture">
+                <pic:pic xmlns:pic="http://schemas.openxmlformats.org/drawingml/2006/picture">
+                  <pic:nvPicPr>
+                    <pic:cNvPr id="1" name=""/>
+                    <pic:cNvPicPr/>
+                  </pic:nvPicPr>
+                  <pic:blipFill>
+                    <a:blip r:embed="rId8"/>
+                    <a:stretch>
+                      <a:fillRect/>
+                    </a:stretch>
+                  </pic:blipFill>
+                  <pic:spPr>
+                    <a:xfrm>
+                      <a:off x="0" y="0"/>
+                      <a:ext cx="1701451" cy="3234949"/>
+                    </a:xfrm>
+                    <a:prstGeom prst="rect">
+                      <a:avLst/>
+                    </a:prstGeom>
+                  </pic:spPr>
+                </pic:pic>
+              </a:graphicData>
+            </a:graphic>
+          </wp:inline>
+        </w:drawing>
+      </w:r>
+      <w:r>
+        <w:rPr>
+          <w:noProof/>
+        </w:rPr>
+        <w:drawing>
+          <wp:inline distT="0" distB="0" distL="0" distR="0" wp14:anchorId="79713D79" wp14:editId="08505069">
+            <wp:extent cx="1704975" cy="3146520"/>
+            <wp:effectExtent l="0" t="0" r="0" b="0"/>
+            <wp:docPr id="9" name="Imagem 9"/>
+            <wp:cNvGraphicFramePr>
+              <a:graphicFrameLocks xmlns:a="http://schemas.openxmlformats.org/drawingml/2006/main" noChangeAspect="1"/>
+            </wp:cNvGraphicFramePr>
+            <a:graphic xmlns:a="http://schemas.openxmlformats.org/drawingml/2006/main">
+              <a:graphicData uri="http://schemas.openxmlformats.org/drawingml/2006/picture">
+                <pic:pic xmlns:pic="http://schemas.openxmlformats.org/drawingml/2006/picture">
+                  <pic:nvPicPr>
+                    <pic:cNvPr id="1" name=""/>
+                    <pic:cNvPicPr/>
+                  </pic:nvPicPr>
+                  <pic:blipFill>
+                    <a:blip r:embed="rId9"/>
+                    <a:stretch>
+                      <a:fillRect/>
+                    </a:stretch>
+                  </pic:blipFill>
+                  <pic:spPr>
+                    <a:xfrm>
+                      <a:off x="0" y="0"/>
+                      <a:ext cx="1714062" cy="3163291"/>
+                    </a:xfrm>
+                    <a:prstGeom prst="rect">
+                      <a:avLst/>
+                    </a:prstGeom>
+                  </pic:spPr>
+                </pic:pic>
+              </a:graphicData>
+            </a:graphic>
+          </wp:inline>
+        </w:drawing>
+      </w:r>
+      <w:r>
+        <w:rPr>
+          <w:rFonts w:ascii="Cambria" w:eastAsia="Cambria" w:hAnsi="Cambria" w:cs="Cambria"/>
+          <w:b/>
+          <w:color w:val="4F81BD"/>
+          <w:sz w:val="24"/>
+        </w:rPr>
+        <w:t xml:space="preserve">  </w:t>
+      </w:r>
+      <w:r>
+        <w:rPr>
+          <w:noProof/>
+        </w:rPr>
+        <w:drawing>
+          <wp:inline distT="0" distB="0" distL="0" distR="0" wp14:anchorId="0C298385" wp14:editId="2FA741B6">
+            <wp:extent cx="1686192" cy="3124200"/>
+            <wp:effectExtent l="0" t="0" r="0" b="0"/>
+            <wp:docPr id="10" name="Imagem 10"/>
+            <wp:cNvGraphicFramePr>
+              <a:graphicFrameLocks xmlns:a="http://schemas.openxmlformats.org/drawingml/2006/main" noChangeAspect="1"/>
+            </wp:cNvGraphicFramePr>
+            <a:graphic xmlns:a="http://schemas.openxmlformats.org/drawingml/2006/main">
+              <a:graphicData uri="http://schemas.openxmlformats.org/drawingml/2006/picture">
+                <pic:pic xmlns:pic="http://schemas.openxmlformats.org/drawingml/2006/picture">
+                  <pic:nvPicPr>
+                    <pic:cNvPr id="1" name=""/>
+                    <pic:cNvPicPr/>
+                  </pic:nvPicPr>
+                  <pic:blipFill>
+                    <a:blip r:embed="rId10"/>
+                    <a:stretch>
+                      <a:fillRect/>
+                    </a:stretch>
+                  </pic:blipFill>
+                  <pic:spPr>
+                    <a:xfrm>
+                      <a:off x="0" y="0"/>
+                      <a:ext cx="1693959" cy="3138591"/>
+                    </a:xfrm>
+                    <a:prstGeom prst="rect">
+                      <a:avLst/>
+                    </a:prstGeom>
+                  </pic:spPr>
+                </pic:pic>
+              </a:graphicData>
+            </a:graphic>
+          </wp:inline>
+        </w:drawing>
+      </w:r>
+      <w:bookmarkStart w:id="0" w:name="_GoBack"/>
+      <w:bookmarkEnd w:id="0"/>
+    </w:p>
+    <w:p>
+      <w:pPr>
+        <w:keepNext/>
+        <w:keepLines/>
+        <w:spacing w:before="200" w:after="0" w:line="276" w:lineRule="auto"/>
+        <w:rPr>
+          <w:rFonts w:ascii="Cambria" w:eastAsia="Cambria" w:hAnsi="Cambria" w:cs="Cambria"/>
+          <w:b/>
+          <w:color w:val="4F81BD"/>
+          <w:sz w:val="24"/>
+        </w:rPr>
+      </w:pPr>
+      <w:r>
+        <w:rPr>
+          <w:noProof/>
+        </w:rPr>
+        <w:drawing>
+          <wp:inline distT="0" distB="0" distL="0" distR="0" wp14:anchorId="3E90A607" wp14:editId="4E3E3C40">
+            <wp:extent cx="1660510" cy="3152775"/>
+            <wp:effectExtent l="0" t="0" r="0" b="0"/>
+            <wp:docPr id="5" name="Imagem 5"/>
+            <wp:cNvGraphicFramePr>
+              <a:graphicFrameLocks xmlns:a="http://schemas.openxmlformats.org/drawingml/2006/main" noChangeAspect="1"/>
+            </wp:cNvGraphicFramePr>
+            <a:graphic xmlns:a="http://schemas.openxmlformats.org/drawingml/2006/main">
+              <a:graphicData uri="http://schemas.openxmlformats.org/drawingml/2006/picture">
+                <pic:pic xmlns:pic="http://schemas.openxmlformats.org/drawingml/2006/picture">
+                  <pic:nvPicPr>
+                    <pic:cNvPr id="1" name=""/>
+                    <pic:cNvPicPr/>
+                  </pic:nvPicPr>
+                  <pic:blipFill>
+                    <a:blip r:embed="rId11"/>
+                    <a:stretch>
+                      <a:fillRect/>
+                    </a:stretch>
+                  </pic:blipFill>
+                  <pic:spPr>
+                    <a:xfrm>
+                      <a:off x="0" y="0"/>
+                      <a:ext cx="1679280" cy="3188413"/>
+                    </a:xfrm>
+                    <a:prstGeom prst="rect">
+                      <a:avLst/>
+                    </a:prstGeom>
+                  </pic:spPr>
+                </pic:pic>
+              </a:graphicData>
+            </a:graphic>
+          </wp:inline>
+        </w:drawing>
+      </w:r>
+      <w:r>
+        <w:rPr>
+          <w:noProof/>
+        </w:rPr>
+        <w:drawing>
+          <wp:inline distT="0" distB="0" distL="0" distR="0" wp14:anchorId="449A37B2" wp14:editId="6B577656">
+            <wp:extent cx="3390900" cy="3158049"/>
+            <wp:effectExtent l="0" t="0" r="0" b="0"/>
+            <wp:docPr id="6" name="Imagem 6"/>
+            <wp:cNvGraphicFramePr>
+              <a:graphicFrameLocks xmlns:a="http://schemas.openxmlformats.org/drawingml/2006/main" noChangeAspect="1"/>
+            </wp:cNvGraphicFramePr>
+            <a:graphic xmlns:a="http://schemas.openxmlformats.org/drawingml/2006/main">
+              <a:graphicData uri="http://schemas.openxmlformats.org/drawingml/2006/picture">
+                <pic:pic xmlns:pic="http://schemas.openxmlformats.org/drawingml/2006/picture">
+                  <pic:nvPicPr>
+                    <pic:cNvPr id="1" name=""/>
+                    <pic:cNvPicPr/>
+                  </pic:nvPicPr>
+                  <pic:blipFill>
+                    <a:blip r:embed="rId12"/>
+                    <a:stretch>
+                      <a:fillRect/>
+                    </a:stretch>
+                  </pic:blipFill>
+                  <pic:spPr>
+                    <a:xfrm>
+                      <a:off x="0" y="0"/>
+                      <a:ext cx="3414422" cy="3179955"/>
+                    </a:xfrm>
+                    <a:prstGeom prst="rect">
+                      <a:avLst/>
+                    </a:prstGeom>
+                  </pic:spPr>
+                </pic:pic>
+              </a:graphicData>
+            </a:graphic>
+          </wp:inline>
+        </w:drawing>
+      </w:r>
+    </w:p>
+    <w:p>
+      <w:pPr>
+        <w:keepNext/>
+        <w:keepLines/>
+        <w:spacing w:before="200" w:after="0" w:line="276" w:lineRule="auto"/>
+        <w:rPr>
+          <w:rFonts w:ascii="Cambria" w:eastAsia="Cambria" w:hAnsi="Cambria" w:cs="Cambria"/>
+          <w:b/>
+          <w:color w:val="4F81BD"/>
+          <w:sz w:val="24"/>
+        </w:rPr>
+      </w:pPr>
+    </w:p>
+    <w:p>
+      <w:pPr>
+        <w:keepNext/>
+        <w:keepLines/>
+        <w:spacing w:before="200" w:after="0" w:line="276" w:lineRule="auto"/>
+        <w:jc w:val="center"/>
+        <w:rPr>
+          <w:rFonts w:ascii="Cambria" w:eastAsia="Cambria" w:hAnsi="Cambria" w:cs="Cambria"/>
+          <w:b/>
+          <w:color w:val="4F81BD"/>
+          <w:sz w:val="24"/>
+        </w:rPr>
+      </w:pPr>
     </w:p>
     <w:p>
       <w:pPr>
@@ -1604,6 +1845,7 @@
           <w:color w:val="4F81BD"/>
           <w:sz w:val="24"/>
         </w:rPr>
+        <w:lastRenderedPageBreak/>
         <w:t>Plano de testes</w:t>
       </w:r>
     </w:p>
@@ -1752,7 +1994,6 @@
                 <w:rFonts w:ascii="Calibri" w:eastAsia="Calibri" w:hAnsi="Calibri" w:cs="Calibri"/>
                 <w:b/>
               </w:rPr>
-              <w:lastRenderedPageBreak/>
               <w:t>#</w:t>
             </w:r>
           </w:p>
@@ -2790,8 +3031,6 @@
               </w:rPr>
               <w:t>Desenvolvimento de funcionalidades</w:t>
             </w:r>
-            <w:bookmarkStart w:id="0" w:name="_GoBack"/>
-            <w:bookmarkEnd w:id="0"/>
           </w:p>
         </w:tc>
         <w:tc>
@@ -3480,6 +3719,7 @@
           <w:rFonts w:ascii="Calibri" w:eastAsia="Calibri" w:hAnsi="Calibri" w:cs="Calibri"/>
           <w:b/>
         </w:rPr>
+        <w:lastRenderedPageBreak/>
         <w:t>Experiência</w:t>
       </w:r>
       <w:r>
@@ -3599,7 +3839,7 @@
                     </pic:cNvPicPr>
                   </pic:nvPicPr>
                   <pic:blipFill>
-                    <a:blip r:embed="rId10" cstate="print">
+                    <a:blip r:embed="rId13" cstate="print">
                       <a:extLst>
                         <a:ext uri="{28A0092B-C50C-407E-A947-70E740481C1C}">
                           <a14:useLocalDpi xmlns:a14="http://schemas.microsoft.com/office/drawing/2010/main" val="0"/>
@@ -3671,7 +3911,6 @@
           <w:b/>
           <w:u w:val="single"/>
         </w:rPr>
-        <w:lastRenderedPageBreak/>
         <w:t>Programador 2</w:t>
       </w:r>
     </w:p>
@@ -3863,7 +4102,7 @@
                     </pic:cNvPicPr>
                   </pic:nvPicPr>
                   <pic:blipFill>
-                    <a:blip r:embed="rId11" cstate="print">
+                    <a:blip r:embed="rId14" cstate="print">
                       <a:extLst>
                         <a:ext uri="{28A0092B-C50C-407E-A947-70E740481C1C}">
                           <a14:useLocalDpi xmlns:a14="http://schemas.microsoft.com/office/drawing/2010/main" val="0"/>
@@ -3976,6 +4215,7 @@
           <w:sz w:val="24"/>
           <w:szCs w:val="24"/>
         </w:rPr>
+        <w:lastRenderedPageBreak/>
         <w:t>Versão gratuita:</w:t>
       </w:r>
       <w:r>

</xml_diff>